<commit_message>
Primeira versão do projeto, sem menu lateral
</commit_message>
<xml_diff>
--- a/Principal/bin/Debug/Resources/Contrato-OGX.docx
+++ b/Principal/bin/Debug/Resources/Contrato-OGX.docx
@@ -215,7 +215,7 @@
           <w:sz w:val="20"/>
           <w:szCs w:val="20"/>
         </w:rPr>
-        <w:t xml:space="preserve">, portador(a) do RG n° </w:t>
+        <w:t xml:space="preserve">, portador(a) do </w:t>
       </w:r>
       <w:r>
         <w:rPr>
@@ -224,13 +224,73 @@
         </w:rPr>
         <w:t>&lt;&lt;</w:t>
       </w:r>
-      <w:r>
-        <w:rPr>
-          <w:sz w:val="20"/>
-          <w:szCs w:val="20"/>
-        </w:rPr>
-        <w:t>RGEP</w:t>
-      </w:r>
+      <w:proofErr w:type="spellStart"/>
+      <w:r>
+        <w:rPr>
+          <w:sz w:val="20"/>
+          <w:szCs w:val="20"/>
+        </w:rPr>
+        <w:t>dadosCompletoDocumento</w:t>
+      </w:r>
+      <w:proofErr w:type="spellEnd"/>
+      <w:r>
+        <w:rPr>
+          <w:sz w:val="20"/>
+          <w:szCs w:val="20"/>
+        </w:rPr>
+        <w:t xml:space="preserve">&gt;&gt; </w:t>
+      </w:r>
+      <w:r>
+        <w:rPr>
+          <w:sz w:val="20"/>
+          <w:szCs w:val="20"/>
+        </w:rPr>
+        <w:t>e inscrito</w:t>
+      </w:r>
+      <w:r>
+        <w:rPr>
+          <w:sz w:val="20"/>
+          <w:szCs w:val="20"/>
+        </w:rPr>
+        <w:t>(a)</w:t>
+      </w:r>
+      <w:r>
+        <w:rPr>
+          <w:sz w:val="20"/>
+          <w:szCs w:val="20"/>
+        </w:rPr>
+        <w:t xml:space="preserve"> no CPF sob o nº </w:t>
+      </w:r>
+      <w:r>
+        <w:rPr>
+          <w:sz w:val="20"/>
+          <w:szCs w:val="20"/>
+        </w:rPr>
+        <w:t>&lt;&lt;CPFEP&gt;&gt;</w:t>
+      </w:r>
+      <w:r>
+        <w:rPr>
+          <w:sz w:val="20"/>
+          <w:szCs w:val="20"/>
+        </w:rPr>
+        <w:t xml:space="preserve">, correio eletrônico </w:t>
+      </w:r>
+      <w:r>
+        <w:rPr>
+          <w:sz w:val="20"/>
+          <w:szCs w:val="20"/>
+        </w:rPr>
+        <w:t>&lt;&lt;</w:t>
+      </w:r>
+      <w:proofErr w:type="spellStart"/>
+      <w:r>
+        <w:rPr>
+          <w:sz w:val="20"/>
+          <w:szCs w:val="20"/>
+        </w:rPr>
+        <w:t>emailEP</w:t>
+      </w:r>
+      <w:proofErr w:type="spellEnd"/>
       <w:r>
         <w:rPr>
           <w:sz w:val="20"/>
@@ -243,7 +303,7 @@
           <w:sz w:val="20"/>
           <w:szCs w:val="20"/>
         </w:rPr>
-        <w:t xml:space="preserve"> emitido pelo(a) </w:t>
+        <w:t xml:space="preserve">, residente e domiciliado(a) na </w:t>
       </w:r>
       <w:r>
         <w:rPr>
@@ -258,7 +318,7 @@
           <w:sz w:val="20"/>
           <w:szCs w:val="20"/>
         </w:rPr>
-        <w:t>orgaoExpedidorEP</w:t>
+        <w:t>ruaEP</w:t>
       </w:r>
       <w:proofErr w:type="spellEnd"/>
       <w:r>
@@ -273,6 +333,66 @@
           <w:sz w:val="20"/>
           <w:szCs w:val="20"/>
         </w:rPr>
+        <w:t xml:space="preserve">, nº </w:t>
+      </w:r>
+      <w:r>
+        <w:rPr>
+          <w:sz w:val="20"/>
+          <w:szCs w:val="20"/>
+        </w:rPr>
+        <w:t>&lt;&lt;</w:t>
+      </w:r>
+      <w:proofErr w:type="spellStart"/>
+      <w:r>
+        <w:rPr>
+          <w:sz w:val="20"/>
+          <w:szCs w:val="20"/>
+        </w:rPr>
+        <w:t>numeroEP</w:t>
+      </w:r>
+      <w:proofErr w:type="spellEnd"/>
+      <w:r>
+        <w:rPr>
+          <w:sz w:val="20"/>
+          <w:szCs w:val="20"/>
+        </w:rPr>
+        <w:t>&gt;&gt;</w:t>
+      </w:r>
+      <w:r>
+        <w:rPr>
+          <w:sz w:val="20"/>
+          <w:szCs w:val="20"/>
+        </w:rPr>
+        <w:t>,</w:t>
+      </w:r>
+      <w:r>
+        <w:rPr>
+          <w:sz w:val="20"/>
+          <w:szCs w:val="20"/>
+        </w:rPr>
+        <w:t xml:space="preserve"> &lt;&lt;</w:t>
+      </w:r>
+      <w:proofErr w:type="spellStart"/>
+      <w:r>
+        <w:rPr>
+          <w:sz w:val="20"/>
+          <w:szCs w:val="20"/>
+        </w:rPr>
+        <w:t>complementoEP</w:t>
+      </w:r>
+      <w:proofErr w:type="spellEnd"/>
+      <w:r>
+        <w:rPr>
+          <w:sz w:val="20"/>
+          <w:szCs w:val="20"/>
+        </w:rPr>
+        <w:t>&gt;&gt;</w:t>
+      </w:r>
+      <w:r>
+        <w:rPr>
+          <w:sz w:val="20"/>
+          <w:szCs w:val="20"/>
+        </w:rPr>
         <w:t xml:space="preserve"> </w:t>
       </w:r>
       <w:r>
@@ -280,7 +400,44 @@
           <w:sz w:val="20"/>
           <w:szCs w:val="20"/>
         </w:rPr>
-        <w:t>-</w:t>
+        <w:t>&lt;&lt;</w:t>
+      </w:r>
+      <w:proofErr w:type="spellStart"/>
+      <w:r>
+        <w:rPr>
+          <w:sz w:val="20"/>
+          <w:szCs w:val="20"/>
+        </w:rPr>
+        <w:t>bairroEP</w:t>
+      </w:r>
+      <w:proofErr w:type="spellEnd"/>
+      <w:r>
+        <w:rPr>
+          <w:sz w:val="20"/>
+          <w:szCs w:val="20"/>
+        </w:rPr>
+        <w:t>&gt;&gt;</w:t>
+      </w:r>
+      <w:r>
+        <w:rPr>
+          <w:sz w:val="20"/>
+          <w:szCs w:val="20"/>
+        </w:rPr>
+        <w:t xml:space="preserve">, CEP </w:t>
+      </w:r>
+      <w:r>
+        <w:rPr>
+          <w:sz w:val="20"/>
+          <w:szCs w:val="20"/>
+        </w:rPr>
+        <w:t>&lt;&lt;CEPEP&gt;&gt;</w:t>
+      </w:r>
+      <w:r>
+        <w:rPr>
+          <w:sz w:val="20"/>
+          <w:szCs w:val="20"/>
+        </w:rPr>
+        <w:t>,</w:t>
       </w:r>
       <w:r>
         <w:rPr>
@@ -302,21 +459,7 @@
           <w:sz w:val="20"/>
           <w:szCs w:val="20"/>
         </w:rPr>
-        <w:t>orgaoExpedidor</w:t>
-      </w:r>
-      <w:r>
-        <w:rPr>
-          <w:sz w:val="20"/>
-          <w:szCs w:val="20"/>
-        </w:rPr>
-        <w:t>UF</w:t>
-      </w:r>
-      <w:r>
-        <w:rPr>
-          <w:sz w:val="20"/>
-          <w:szCs w:val="20"/>
-        </w:rPr>
-        <w:t>EP</w:t>
+        <w:t>cidadeEP</w:t>
       </w:r>
       <w:proofErr w:type="spellEnd"/>
       <w:r>
@@ -324,6 +467,22 @@
           <w:sz w:val="20"/>
           <w:szCs w:val="20"/>
         </w:rPr>
+        <w:t>&gt;&gt; - &lt;&lt;</w:t>
+      </w:r>
+      <w:proofErr w:type="spellStart"/>
+      <w:r>
+        <w:rPr>
+          <w:sz w:val="20"/>
+          <w:szCs w:val="20"/>
+        </w:rPr>
+        <w:t>estadoEP</w:t>
+      </w:r>
+      <w:proofErr w:type="spellEnd"/>
+      <w:r>
+        <w:rPr>
+          <w:sz w:val="20"/>
+          <w:szCs w:val="20"/>
+        </w:rPr>
         <w:t>&gt;&gt;</w:t>
       </w:r>
       <w:r>
@@ -331,6 +490,348 @@
           <w:sz w:val="20"/>
           <w:szCs w:val="20"/>
         </w:rPr>
+        <w:t>,</w:t>
+      </w:r>
+      <w:r>
+        <w:rPr>
+          <w:sz w:val="20"/>
+          <w:szCs w:val="20"/>
+        </w:rPr>
+        <w:t>&lt;&lt;</w:t>
+      </w:r>
+      <w:proofErr w:type="spellStart"/>
+      <w:r>
+        <w:rPr>
+          <w:sz w:val="20"/>
+          <w:szCs w:val="20"/>
+        </w:rPr>
+        <w:t>dadosResponsavel</w:t>
+      </w:r>
+      <w:proofErr w:type="spellEnd"/>
+      <w:r>
+        <w:rPr>
+          <w:sz w:val="20"/>
+          <w:szCs w:val="20"/>
+        </w:rPr>
+        <w:t>&gt;&gt;</w:t>
+      </w:r>
+      <w:r>
+        <w:rPr>
+          <w:sz w:val="20"/>
+          <w:szCs w:val="20"/>
+        </w:rPr>
+        <w:t xml:space="preserve"> </w:t>
+      </w:r>
+      <w:r>
+        <w:rPr>
+          <w:sz w:val="20"/>
+          <w:szCs w:val="20"/>
+        </w:rPr>
+        <w:t xml:space="preserve">doravante denominada simplesmente </w:t>
+      </w:r>
+      <w:r>
+        <w:rPr>
+          <w:b/>
+          <w:sz w:val="20"/>
+          <w:szCs w:val="20"/>
+        </w:rPr>
+        <w:t>CONTRATANTE</w:t>
+      </w:r>
+      <w:r>
+        <w:rPr>
+          <w:sz w:val="20"/>
+          <w:szCs w:val="20"/>
+        </w:rPr>
+        <w:t>;</w:t>
+      </w:r>
+    </w:p>
+    <w:p>
+      <w:pPr>
+        <w:widowControl w:val="0"/>
+        <w:jc w:val="both"/>
+        <w:rPr>
+          <w:sz w:val="20"/>
+          <w:szCs w:val="20"/>
+        </w:rPr>
+      </w:pPr>
+    </w:p>
+    <w:p>
+      <w:pPr>
+        <w:widowControl w:val="0"/>
+        <w:jc w:val="both"/>
+        <w:rPr>
+          <w:b/>
+          <w:sz w:val="20"/>
+          <w:szCs w:val="20"/>
+        </w:rPr>
+      </w:pPr>
+      <w:r>
+        <w:rPr>
+          <w:b/>
+          <w:sz w:val="20"/>
+          <w:szCs w:val="20"/>
+        </w:rPr>
+        <w:t xml:space="preserve">CONTRATADA: </w:t>
+      </w:r>
+      <w:r>
+        <w:rPr>
+          <w:sz w:val="20"/>
+          <w:szCs w:val="20"/>
+        </w:rPr>
+        <w:t>&lt;&lt;</w:t>
+      </w:r>
+      <w:proofErr w:type="spellStart"/>
+      <w:r>
+        <w:rPr>
+          <w:sz w:val="20"/>
+          <w:szCs w:val="20"/>
+        </w:rPr>
+        <w:t>nomeAIESEC</w:t>
+      </w:r>
+      <w:proofErr w:type="spellEnd"/>
+      <w:r>
+        <w:rPr>
+          <w:sz w:val="20"/>
+          <w:szCs w:val="20"/>
+        </w:rPr>
+        <w:t>&gt;&gt;</w:t>
+      </w:r>
+      <w:r>
+        <w:rPr>
+          <w:sz w:val="20"/>
+          <w:szCs w:val="20"/>
+        </w:rPr>
+        <w:t xml:space="preserve">, pessoa jurídica de direito privado sem fins lucrativos, inscrita no CNPJ/MF sob nº </w:t>
+      </w:r>
+      <w:r>
+        <w:rPr>
+          <w:sz w:val="20"/>
+          <w:szCs w:val="20"/>
+        </w:rPr>
+        <w:t>&lt;&lt;</w:t>
+      </w:r>
+      <w:r>
+        <w:rPr>
+          <w:sz w:val="20"/>
+          <w:szCs w:val="20"/>
+        </w:rPr>
+        <w:t>CNPJ</w:t>
+      </w:r>
+      <w:r>
+        <w:rPr>
+          <w:sz w:val="20"/>
+          <w:szCs w:val="20"/>
+        </w:rPr>
+        <w:t>AIESEC&gt;&gt;</w:t>
+      </w:r>
+      <w:r>
+        <w:rPr>
+          <w:sz w:val="20"/>
+          <w:szCs w:val="20"/>
+        </w:rPr>
+        <w:t xml:space="preserve">, com sede na </w:t>
+      </w:r>
+      <w:r>
+        <w:rPr>
+          <w:sz w:val="20"/>
+          <w:szCs w:val="20"/>
+        </w:rPr>
+        <w:t>&lt;&lt;</w:t>
+      </w:r>
+      <w:proofErr w:type="spellStart"/>
+      <w:r>
+        <w:rPr>
+          <w:sz w:val="20"/>
+          <w:szCs w:val="20"/>
+        </w:rPr>
+        <w:t>ruaAIESEC</w:t>
+      </w:r>
+      <w:proofErr w:type="spellEnd"/>
+      <w:r>
+        <w:rPr>
+          <w:sz w:val="20"/>
+          <w:szCs w:val="20"/>
+        </w:rPr>
+        <w:t>&gt;&gt;</w:t>
+      </w:r>
+      <w:r>
+        <w:rPr>
+          <w:sz w:val="20"/>
+          <w:szCs w:val="20"/>
+        </w:rPr>
+        <w:t>, nº &lt;&lt;</w:t>
+      </w:r>
+      <w:proofErr w:type="spellStart"/>
+      <w:r>
+        <w:rPr>
+          <w:sz w:val="20"/>
+          <w:szCs w:val="20"/>
+        </w:rPr>
+        <w:t>numeroAIESEC</w:t>
+      </w:r>
+      <w:proofErr w:type="spellEnd"/>
+      <w:r>
+        <w:rPr>
+          <w:sz w:val="20"/>
+          <w:szCs w:val="20"/>
+        </w:rPr>
+        <w:t>&gt;&gt;</w:t>
+      </w:r>
+      <w:r>
+        <w:rPr>
+          <w:sz w:val="20"/>
+          <w:szCs w:val="20"/>
+        </w:rPr>
+        <w:t xml:space="preserve">, </w:t>
+      </w:r>
+      <w:r>
+        <w:rPr>
+          <w:sz w:val="20"/>
+          <w:szCs w:val="20"/>
+        </w:rPr>
+        <w:t>&lt;&lt;</w:t>
+      </w:r>
+      <w:proofErr w:type="spellStart"/>
+      <w:r>
+        <w:rPr>
+          <w:sz w:val="20"/>
+          <w:szCs w:val="20"/>
+        </w:rPr>
+        <w:t>complementoAIESEC</w:t>
+      </w:r>
+      <w:proofErr w:type="spellEnd"/>
+      <w:r>
+        <w:rPr>
+          <w:sz w:val="20"/>
+          <w:szCs w:val="20"/>
+        </w:rPr>
+        <w:t>&gt;&gt; &lt;&lt;</w:t>
+      </w:r>
+      <w:proofErr w:type="spellStart"/>
+      <w:r>
+        <w:rPr>
+          <w:sz w:val="20"/>
+          <w:szCs w:val="20"/>
+        </w:rPr>
+        <w:t>bairroAIESEC</w:t>
+      </w:r>
+      <w:proofErr w:type="spellEnd"/>
+      <w:r>
+        <w:rPr>
+          <w:sz w:val="20"/>
+          <w:szCs w:val="20"/>
+        </w:rPr>
+        <w:t xml:space="preserve">&gt;&gt;, </w:t>
+      </w:r>
+      <w:r>
+        <w:rPr>
+          <w:sz w:val="20"/>
+          <w:szCs w:val="20"/>
+        </w:rPr>
+        <w:t>CEP</w:t>
+      </w:r>
+      <w:r>
+        <w:rPr>
+          <w:sz w:val="20"/>
+          <w:szCs w:val="20"/>
+        </w:rPr>
+        <w:t xml:space="preserve"> &lt;&lt;CEPAIESEC&gt;&gt;</w:t>
+      </w:r>
+      <w:r>
+        <w:rPr>
+          <w:sz w:val="20"/>
+          <w:szCs w:val="20"/>
+        </w:rPr>
+        <w:t>, em</w:t>
+      </w:r>
+      <w:r>
+        <w:rPr>
+          <w:sz w:val="20"/>
+          <w:szCs w:val="20"/>
+        </w:rPr>
+        <w:t xml:space="preserve"> &lt;&lt;</w:t>
+      </w:r>
+      <w:proofErr w:type="spellStart"/>
+      <w:r>
+        <w:rPr>
+          <w:sz w:val="20"/>
+          <w:szCs w:val="20"/>
+        </w:rPr>
+        <w:t>cidadeAIESEC</w:t>
+      </w:r>
+      <w:proofErr w:type="spellEnd"/>
+      <w:r>
+        <w:rPr>
+          <w:sz w:val="20"/>
+          <w:szCs w:val="20"/>
+        </w:rPr>
+        <w:t xml:space="preserve">&gt;&gt; - &lt;&lt;UFAIESEC&gt;&gt; </w:t>
+      </w:r>
+      <w:r>
+        <w:rPr>
+          <w:sz w:val="20"/>
+          <w:szCs w:val="20"/>
+        </w:rPr>
+        <w:t xml:space="preserve">neste ato representada por seu(a) presidente, </w:t>
+      </w:r>
+      <w:r>
+        <w:rPr>
+          <w:sz w:val="20"/>
+          <w:szCs w:val="20"/>
+        </w:rPr>
+        <w:t>&lt;&lt;</w:t>
+      </w:r>
+      <w:proofErr w:type="spellStart"/>
+      <w:r>
+        <w:rPr>
+          <w:sz w:val="20"/>
+          <w:szCs w:val="20"/>
+        </w:rPr>
+        <w:t>nomeLCP</w:t>
+      </w:r>
+      <w:proofErr w:type="spellEnd"/>
+      <w:r>
+        <w:rPr>
+          <w:sz w:val="20"/>
+          <w:szCs w:val="20"/>
+        </w:rPr>
+        <w:t>&gt;&gt;</w:t>
+      </w:r>
+      <w:r>
+        <w:rPr>
+          <w:sz w:val="20"/>
+          <w:szCs w:val="20"/>
+        </w:rPr>
+        <w:t xml:space="preserve">, portador(a) do </w:t>
+      </w:r>
+      <w:r>
+        <w:rPr>
+          <w:sz w:val="20"/>
+          <w:szCs w:val="20"/>
+        </w:rPr>
+        <w:t>&lt;&lt;</w:t>
+      </w:r>
+      <w:proofErr w:type="spellStart"/>
+      <w:r>
+        <w:rPr>
+          <w:sz w:val="20"/>
+          <w:szCs w:val="20"/>
+        </w:rPr>
+        <w:t>dadosCompletoDocumentoLCP</w:t>
+      </w:r>
+      <w:proofErr w:type="spellEnd"/>
+      <w:r>
+        <w:rPr>
+          <w:sz w:val="20"/>
+          <w:szCs w:val="20"/>
+        </w:rPr>
+        <w:t>&gt;&gt;</w:t>
+      </w:r>
+      <w:r>
+        <w:rPr>
+          <w:sz w:val="20"/>
+          <w:szCs w:val="20"/>
+        </w:rPr>
         <w:t xml:space="preserve"> e inscrito no CPF sob o nº </w:t>
       </w:r>
       <w:r>
@@ -338,848 +839,7 @@
           <w:sz w:val="20"/>
           <w:szCs w:val="20"/>
         </w:rPr>
-        <w:t>&lt;&lt;</w:t>
-      </w:r>
-      <w:r>
-        <w:rPr>
-          <w:sz w:val="20"/>
-          <w:szCs w:val="20"/>
-        </w:rPr>
-        <w:t>CPFEP</w:t>
-      </w:r>
-      <w:r>
-        <w:rPr>
-          <w:sz w:val="20"/>
-          <w:szCs w:val="20"/>
-        </w:rPr>
-        <w:t>&gt;&gt;</w:t>
-      </w:r>
-      <w:r>
-        <w:rPr>
-          <w:sz w:val="20"/>
-          <w:szCs w:val="20"/>
-        </w:rPr>
-        <w:t xml:space="preserve">, correio eletrônico </w:t>
-      </w:r>
-      <w:r>
-        <w:rPr>
-          <w:sz w:val="20"/>
-          <w:szCs w:val="20"/>
-        </w:rPr>
-        <w:t>&lt;&lt;</w:t>
-      </w:r>
-      <w:proofErr w:type="spellStart"/>
-      <w:r>
-        <w:rPr>
-          <w:sz w:val="20"/>
-          <w:szCs w:val="20"/>
-        </w:rPr>
-        <w:t>emailEP</w:t>
-      </w:r>
-      <w:r>
-        <w:rPr>
-          <w:sz w:val="20"/>
-          <w:szCs w:val="20"/>
-        </w:rPr>
-        <w:t>&gt;&gt;</w:t>
-      </w:r>
-      <w:r>
-        <w:rPr>
-          <w:sz w:val="20"/>
-          <w:szCs w:val="20"/>
-        </w:rPr>
-        <w:t>, re</w:t>
-      </w:r>
-      <w:proofErr w:type="spellEnd"/>
-      <w:r>
-        <w:rPr>
-          <w:sz w:val="20"/>
-          <w:szCs w:val="20"/>
-        </w:rPr>
-        <w:t xml:space="preserve">sidente e domiciliado(a) na </w:t>
-      </w:r>
-      <w:r>
-        <w:rPr>
-          <w:sz w:val="20"/>
-          <w:szCs w:val="20"/>
-        </w:rPr>
-        <w:t>&lt;&lt;</w:t>
-      </w:r>
-      <w:proofErr w:type="spellStart"/>
-      <w:r>
-        <w:rPr>
-          <w:sz w:val="20"/>
-          <w:szCs w:val="20"/>
-        </w:rPr>
-        <w:t>ruaEP</w:t>
-      </w:r>
-      <w:proofErr w:type="spellEnd"/>
-      <w:r>
-        <w:rPr>
-          <w:sz w:val="20"/>
-          <w:szCs w:val="20"/>
-        </w:rPr>
-        <w:t>&gt;&gt;</w:t>
-      </w:r>
-      <w:r>
-        <w:rPr>
-          <w:sz w:val="20"/>
-          <w:szCs w:val="20"/>
-        </w:rPr>
-        <w:t xml:space="preserve">, nº </w:t>
-      </w:r>
-      <w:r>
-        <w:rPr>
-          <w:sz w:val="20"/>
-          <w:szCs w:val="20"/>
-        </w:rPr>
-        <w:t>&lt;&lt;</w:t>
-      </w:r>
-      <w:proofErr w:type="spellStart"/>
-      <w:r>
-        <w:rPr>
-          <w:sz w:val="20"/>
-          <w:szCs w:val="20"/>
-        </w:rPr>
-        <w:t>numeroEP</w:t>
-      </w:r>
-      <w:proofErr w:type="spellEnd"/>
-      <w:r>
-        <w:rPr>
-          <w:sz w:val="20"/>
-          <w:szCs w:val="20"/>
-        </w:rPr>
-        <w:t>&gt;&gt;</w:t>
-      </w:r>
-      <w:r>
-        <w:rPr>
-          <w:sz w:val="20"/>
-          <w:szCs w:val="20"/>
-        </w:rPr>
-        <w:t>,</w:t>
-      </w:r>
-      <w:r>
-        <w:rPr>
-          <w:sz w:val="20"/>
-          <w:szCs w:val="20"/>
-        </w:rPr>
-        <w:t xml:space="preserve"> </w:t>
-      </w:r>
-      <w:r>
-        <w:rPr>
-          <w:sz w:val="20"/>
-          <w:szCs w:val="20"/>
-        </w:rPr>
-        <w:t>&lt;&lt;</w:t>
-      </w:r>
-      <w:proofErr w:type="spellStart"/>
-      <w:r>
-        <w:rPr>
-          <w:sz w:val="20"/>
-          <w:szCs w:val="20"/>
-        </w:rPr>
-        <w:t>complemento</w:t>
-      </w:r>
-      <w:r>
-        <w:rPr>
-          <w:sz w:val="20"/>
-          <w:szCs w:val="20"/>
-        </w:rPr>
-        <w:t>EP</w:t>
-      </w:r>
-      <w:proofErr w:type="spellEnd"/>
-      <w:r>
-        <w:rPr>
-          <w:sz w:val="20"/>
-          <w:szCs w:val="20"/>
-        </w:rPr>
-        <w:t>&gt;&gt;</w:t>
-      </w:r>
-      <w:r>
-        <w:rPr>
-          <w:sz w:val="20"/>
-          <w:szCs w:val="20"/>
-        </w:rPr>
-        <w:t xml:space="preserve">, </w:t>
-      </w:r>
-      <w:r>
-        <w:rPr>
-          <w:sz w:val="20"/>
-          <w:szCs w:val="20"/>
-        </w:rPr>
-        <w:t>&lt;&lt;</w:t>
-      </w:r>
-      <w:proofErr w:type="spellStart"/>
-      <w:r>
-        <w:rPr>
-          <w:sz w:val="20"/>
-          <w:szCs w:val="20"/>
-        </w:rPr>
-        <w:t>bairroEP</w:t>
-      </w:r>
-      <w:proofErr w:type="spellEnd"/>
-      <w:r>
-        <w:rPr>
-          <w:sz w:val="20"/>
-          <w:szCs w:val="20"/>
-        </w:rPr>
-        <w:t>&gt;&gt;</w:t>
-      </w:r>
-      <w:r>
-        <w:rPr>
-          <w:sz w:val="20"/>
-          <w:szCs w:val="20"/>
-        </w:rPr>
-        <w:t xml:space="preserve">, CEP </w:t>
-      </w:r>
-      <w:r>
-        <w:rPr>
-          <w:sz w:val="20"/>
-          <w:szCs w:val="20"/>
-        </w:rPr>
-        <w:t>&lt;&lt;</w:t>
-      </w:r>
-      <w:r>
-        <w:rPr>
-          <w:sz w:val="20"/>
-          <w:szCs w:val="20"/>
-        </w:rPr>
-        <w:t>CEPEP</w:t>
-      </w:r>
-      <w:r>
-        <w:rPr>
-          <w:sz w:val="20"/>
-          <w:szCs w:val="20"/>
-        </w:rPr>
-        <w:t>&gt;&gt;</w:t>
-      </w:r>
-      <w:r>
-        <w:rPr>
-          <w:sz w:val="20"/>
-          <w:szCs w:val="20"/>
-        </w:rPr>
-        <w:t xml:space="preserve">, em </w:t>
-      </w:r>
-      <w:r>
-        <w:rPr>
-          <w:sz w:val="20"/>
-          <w:szCs w:val="20"/>
-        </w:rPr>
-        <w:t>&lt;&lt;</w:t>
-      </w:r>
-      <w:proofErr w:type="spellStart"/>
-      <w:r>
-        <w:rPr>
-          <w:sz w:val="20"/>
-          <w:szCs w:val="20"/>
-        </w:rPr>
-        <w:t>cidadeEP</w:t>
-      </w:r>
-      <w:proofErr w:type="spellEnd"/>
-      <w:r>
-        <w:rPr>
-          <w:sz w:val="20"/>
-          <w:szCs w:val="20"/>
-        </w:rPr>
-        <w:t>&gt;&gt;</w:t>
-      </w:r>
-      <w:r>
-        <w:rPr>
-          <w:sz w:val="20"/>
-          <w:szCs w:val="20"/>
-        </w:rPr>
-        <w:t xml:space="preserve"> - </w:t>
-      </w:r>
-      <w:r>
-        <w:rPr>
-          <w:sz w:val="20"/>
-          <w:szCs w:val="20"/>
-        </w:rPr>
-        <w:t>&lt;&lt;</w:t>
-      </w:r>
-      <w:proofErr w:type="spellStart"/>
-      <w:r>
-        <w:rPr>
-          <w:sz w:val="20"/>
-          <w:szCs w:val="20"/>
-        </w:rPr>
-        <w:t>estadoEP</w:t>
-      </w:r>
-      <w:r>
-        <w:rPr>
-          <w:sz w:val="20"/>
-          <w:szCs w:val="20"/>
-        </w:rPr>
-        <w:t>&gt;&gt;</w:t>
-      </w:r>
-      <w:r>
-        <w:rPr>
-          <w:sz w:val="20"/>
-          <w:szCs w:val="20"/>
-        </w:rPr>
-        <w:t>, d</w:t>
-      </w:r>
-      <w:proofErr w:type="spellEnd"/>
-      <w:r>
-        <w:rPr>
-          <w:sz w:val="20"/>
-          <w:szCs w:val="20"/>
-        </w:rPr>
-        <w:t xml:space="preserve">oravante denominada simplesmente </w:t>
-      </w:r>
-      <w:r>
-        <w:rPr>
-          <w:b/>
-          <w:sz w:val="20"/>
-          <w:szCs w:val="20"/>
-        </w:rPr>
-        <w:t>CONTRATANTE</w:t>
-      </w:r>
-      <w:r>
-        <w:rPr>
-          <w:sz w:val="20"/>
-          <w:szCs w:val="20"/>
-        </w:rPr>
-        <w:t>;</w:t>
-      </w:r>
-    </w:p>
-    <w:p>
-      <w:pPr>
-        <w:widowControl w:val="0"/>
-        <w:jc w:val="both"/>
-        <w:rPr>
-          <w:sz w:val="20"/>
-          <w:szCs w:val="20"/>
-        </w:rPr>
-      </w:pPr>
-    </w:p>
-    <w:p>
-      <w:pPr>
-        <w:widowControl w:val="0"/>
-        <w:jc w:val="both"/>
-        <w:rPr>
-          <w:b/>
-          <w:sz w:val="20"/>
-          <w:szCs w:val="20"/>
-        </w:rPr>
-      </w:pPr>
-      <w:r>
-        <w:rPr>
-          <w:b/>
-          <w:sz w:val="20"/>
-          <w:szCs w:val="20"/>
-        </w:rPr>
-        <w:t xml:space="preserve">CONTRATADA: </w:t>
-      </w:r>
-      <w:r>
-        <w:rPr>
-          <w:sz w:val="20"/>
-          <w:szCs w:val="20"/>
-        </w:rPr>
-        <w:t>&lt;&lt;</w:t>
-      </w:r>
-      <w:proofErr w:type="spellStart"/>
-      <w:r>
-        <w:rPr>
-          <w:sz w:val="20"/>
-          <w:szCs w:val="20"/>
-        </w:rPr>
-        <w:t>nomeAIESEC</w:t>
-      </w:r>
-      <w:r>
-        <w:rPr>
-          <w:sz w:val="20"/>
-          <w:szCs w:val="20"/>
-        </w:rPr>
-        <w:t>&gt;&gt;</w:t>
-      </w:r>
-      <w:r>
-        <w:rPr>
-          <w:sz w:val="20"/>
-          <w:szCs w:val="20"/>
-        </w:rPr>
-        <w:t>,</w:t>
-      </w:r>
-      <w:proofErr w:type="spellEnd"/>
-      <w:r>
-        <w:rPr>
-          <w:sz w:val="20"/>
-          <w:szCs w:val="20"/>
-        </w:rPr>
-        <w:t xml:space="preserve"> pessoa jurídica de direito privado sem fins lucrativos, inscrita no CNPJ/MF sob nº </w:t>
-      </w:r>
-      <w:r>
-        <w:rPr>
-          <w:sz w:val="20"/>
-          <w:szCs w:val="20"/>
-        </w:rPr>
-        <w:t>&lt;&lt;</w:t>
-      </w:r>
-      <w:proofErr w:type="spellStart"/>
-      <w:r>
-        <w:rPr>
-          <w:sz w:val="20"/>
-          <w:szCs w:val="20"/>
-        </w:rPr>
-        <w:t>cnpj</w:t>
-      </w:r>
-      <w:r>
-        <w:rPr>
-          <w:sz w:val="20"/>
-          <w:szCs w:val="20"/>
-        </w:rPr>
-        <w:t>AIESEC</w:t>
-      </w:r>
-      <w:proofErr w:type="spellEnd"/>
-      <w:r>
-        <w:rPr>
-          <w:sz w:val="20"/>
-          <w:szCs w:val="20"/>
-        </w:rPr>
-        <w:t>&gt;&gt;</w:t>
-      </w:r>
-      <w:r>
-        <w:rPr>
-          <w:sz w:val="20"/>
-          <w:szCs w:val="20"/>
-        </w:rPr>
-        <w:t xml:space="preserve">, com sede na </w:t>
-      </w:r>
-      <w:r>
-        <w:rPr>
-          <w:sz w:val="20"/>
-          <w:szCs w:val="20"/>
-        </w:rPr>
-        <w:t>&lt;&lt;</w:t>
-      </w:r>
-      <w:proofErr w:type="spellStart"/>
-      <w:r>
-        <w:rPr>
-          <w:sz w:val="20"/>
-          <w:szCs w:val="20"/>
-        </w:rPr>
-        <w:t>rua</w:t>
-      </w:r>
-      <w:r>
-        <w:rPr>
-          <w:sz w:val="20"/>
-          <w:szCs w:val="20"/>
-        </w:rPr>
-        <w:t>AIESEC</w:t>
-      </w:r>
-      <w:proofErr w:type="spellEnd"/>
-      <w:r>
-        <w:rPr>
-          <w:sz w:val="20"/>
-          <w:szCs w:val="20"/>
-        </w:rPr>
-        <w:t>&gt;&gt;</w:t>
-      </w:r>
-      <w:r>
-        <w:rPr>
-          <w:sz w:val="20"/>
-          <w:szCs w:val="20"/>
-        </w:rPr>
-        <w:t xml:space="preserve">, nº </w:t>
-      </w:r>
-      <w:r>
-        <w:rPr>
-          <w:sz w:val="20"/>
-          <w:szCs w:val="20"/>
-        </w:rPr>
-        <w:t>&lt;&lt;</w:t>
-      </w:r>
-      <w:proofErr w:type="spellStart"/>
-      <w:r>
-        <w:rPr>
-          <w:sz w:val="20"/>
-          <w:szCs w:val="20"/>
-        </w:rPr>
-        <w:t>numero</w:t>
-      </w:r>
-      <w:r>
-        <w:rPr>
-          <w:sz w:val="20"/>
-          <w:szCs w:val="20"/>
-        </w:rPr>
-        <w:t>AIESEC</w:t>
-      </w:r>
-      <w:proofErr w:type="spellEnd"/>
-      <w:r>
-        <w:rPr>
-          <w:sz w:val="20"/>
-          <w:szCs w:val="20"/>
-        </w:rPr>
-        <w:t>&gt;&gt;</w:t>
-      </w:r>
-      <w:r>
-        <w:rPr>
-          <w:sz w:val="20"/>
-          <w:szCs w:val="20"/>
-        </w:rPr>
-        <w:t xml:space="preserve">, </w:t>
-      </w:r>
-      <w:r>
-        <w:rPr>
-          <w:sz w:val="20"/>
-          <w:szCs w:val="20"/>
-        </w:rPr>
-        <w:t>&lt;&lt;</w:t>
-      </w:r>
-      <w:proofErr w:type="spellStart"/>
-      <w:r>
-        <w:rPr>
-          <w:sz w:val="20"/>
-          <w:szCs w:val="20"/>
-        </w:rPr>
-        <w:t>complemento</w:t>
-      </w:r>
-      <w:r>
-        <w:rPr>
-          <w:sz w:val="20"/>
-          <w:szCs w:val="20"/>
-        </w:rPr>
-        <w:t>AIESEC</w:t>
-      </w:r>
-      <w:proofErr w:type="spellEnd"/>
-      <w:r>
-        <w:rPr>
-          <w:sz w:val="20"/>
-          <w:szCs w:val="20"/>
-        </w:rPr>
-        <w:t>&gt;&gt;</w:t>
-      </w:r>
-      <w:r>
-        <w:rPr>
-          <w:sz w:val="20"/>
-          <w:szCs w:val="20"/>
-        </w:rPr>
-        <w:t>,</w:t>
-      </w:r>
-      <w:r>
-        <w:rPr>
-          <w:sz w:val="20"/>
-          <w:szCs w:val="20"/>
-        </w:rPr>
-        <w:t xml:space="preserve"> </w:t>
-      </w:r>
-      <w:r>
-        <w:rPr>
-          <w:sz w:val="20"/>
-          <w:szCs w:val="20"/>
-        </w:rPr>
-        <w:t>&lt;&lt;</w:t>
-      </w:r>
-      <w:proofErr w:type="spellStart"/>
-      <w:r>
-        <w:rPr>
-          <w:sz w:val="20"/>
-          <w:szCs w:val="20"/>
-        </w:rPr>
-        <w:t>bairro</w:t>
-      </w:r>
-      <w:r>
-        <w:rPr>
-          <w:sz w:val="20"/>
-          <w:szCs w:val="20"/>
-        </w:rPr>
-        <w:t>AIESEC</w:t>
-      </w:r>
-      <w:proofErr w:type="spellEnd"/>
-      <w:r>
-        <w:rPr>
-          <w:sz w:val="20"/>
-          <w:szCs w:val="20"/>
-        </w:rPr>
-        <w:t>&gt;&gt;</w:t>
-      </w:r>
-      <w:r>
-        <w:rPr>
-          <w:sz w:val="20"/>
-          <w:szCs w:val="20"/>
-        </w:rPr>
-        <w:t xml:space="preserve">, </w:t>
-      </w:r>
-      <w:r>
-        <w:rPr>
-          <w:sz w:val="20"/>
-          <w:szCs w:val="20"/>
-        </w:rPr>
-        <w:t>CEP</w:t>
-      </w:r>
-      <w:r>
-        <w:rPr>
-          <w:sz w:val="20"/>
-          <w:szCs w:val="20"/>
-        </w:rPr>
-        <w:t xml:space="preserve"> </w:t>
-      </w:r>
-      <w:r>
-        <w:rPr>
-          <w:sz w:val="20"/>
-          <w:szCs w:val="20"/>
-        </w:rPr>
-        <w:t>&lt;&lt;</w:t>
-      </w:r>
-      <w:r>
-        <w:rPr>
-          <w:sz w:val="20"/>
-          <w:szCs w:val="20"/>
-        </w:rPr>
-        <w:t>CEP</w:t>
-      </w:r>
-      <w:r>
-        <w:rPr>
-          <w:sz w:val="20"/>
-          <w:szCs w:val="20"/>
-        </w:rPr>
-        <w:t>AIESEC&gt;&gt;</w:t>
-      </w:r>
-      <w:r>
-        <w:rPr>
-          <w:sz w:val="20"/>
-          <w:szCs w:val="20"/>
-        </w:rPr>
-        <w:t>, em</w:t>
-      </w:r>
-      <w:r>
-        <w:rPr>
-          <w:sz w:val="20"/>
-          <w:szCs w:val="20"/>
-        </w:rPr>
-        <w:t xml:space="preserve"> </w:t>
-      </w:r>
-      <w:r>
-        <w:rPr>
-          <w:sz w:val="20"/>
-          <w:szCs w:val="20"/>
-        </w:rPr>
-        <w:t>&lt;&lt;</w:t>
-      </w:r>
-      <w:proofErr w:type="spellStart"/>
-      <w:r>
-        <w:rPr>
-          <w:sz w:val="20"/>
-          <w:szCs w:val="20"/>
-        </w:rPr>
-        <w:t>cidade</w:t>
-      </w:r>
-      <w:r>
-        <w:rPr>
-          <w:sz w:val="20"/>
-          <w:szCs w:val="20"/>
-        </w:rPr>
-        <w:t>AIESEC</w:t>
-      </w:r>
-      <w:proofErr w:type="spellEnd"/>
-      <w:r>
-        <w:rPr>
-          <w:sz w:val="20"/>
-          <w:szCs w:val="20"/>
-        </w:rPr>
-        <w:t>&gt;&gt;</w:t>
-      </w:r>
-      <w:r>
-        <w:rPr>
-          <w:sz w:val="20"/>
-          <w:szCs w:val="20"/>
-        </w:rPr>
-        <w:t xml:space="preserve"> - </w:t>
-      </w:r>
-      <w:r>
-        <w:rPr>
-          <w:sz w:val="20"/>
-          <w:szCs w:val="20"/>
-        </w:rPr>
-        <w:t>&lt;&lt;</w:t>
-      </w:r>
-      <w:r>
-        <w:rPr>
-          <w:sz w:val="20"/>
-          <w:szCs w:val="20"/>
-        </w:rPr>
-        <w:t>UF</w:t>
-      </w:r>
-      <w:r>
-        <w:rPr>
-          <w:sz w:val="20"/>
-          <w:szCs w:val="20"/>
-        </w:rPr>
-        <w:t>AIESEC&gt;&gt;</w:t>
-      </w:r>
-      <w:r>
-        <w:rPr>
-          <w:sz w:val="20"/>
-          <w:szCs w:val="20"/>
-        </w:rPr>
-        <w:t xml:space="preserve"> </w:t>
-      </w:r>
-      <w:r>
-        <w:rPr>
-          <w:sz w:val="20"/>
-          <w:szCs w:val="20"/>
-        </w:rPr>
-        <w:t xml:space="preserve">neste ato representada por seu(a) presidente, </w:t>
-      </w:r>
-      <w:r>
-        <w:rPr>
-          <w:sz w:val="20"/>
-          <w:szCs w:val="20"/>
-        </w:rPr>
-        <w:t>&lt;&lt;</w:t>
-      </w:r>
-      <w:proofErr w:type="spellStart"/>
-      <w:r>
-        <w:rPr>
-          <w:sz w:val="20"/>
-          <w:szCs w:val="20"/>
-        </w:rPr>
-        <w:t>nomeLCP</w:t>
-      </w:r>
-      <w:proofErr w:type="spellEnd"/>
-      <w:r>
-        <w:rPr>
-          <w:sz w:val="20"/>
-          <w:szCs w:val="20"/>
-        </w:rPr>
-        <w:t>&gt;&gt;</w:t>
-      </w:r>
-      <w:r>
-        <w:rPr>
-          <w:sz w:val="20"/>
-          <w:szCs w:val="20"/>
-        </w:rPr>
-        <w:t xml:space="preserve">, portador(a) do RG n° </w:t>
-      </w:r>
-      <w:r>
-        <w:rPr>
-          <w:sz w:val="20"/>
-          <w:szCs w:val="20"/>
-        </w:rPr>
-        <w:t>&lt;&lt;</w:t>
-      </w:r>
-      <w:r>
-        <w:rPr>
-          <w:sz w:val="20"/>
-          <w:szCs w:val="20"/>
-        </w:rPr>
-        <w:t>RG</w:t>
-      </w:r>
-      <w:r>
-        <w:rPr>
-          <w:sz w:val="20"/>
-          <w:szCs w:val="20"/>
-        </w:rPr>
-        <w:t>LCP&gt;&gt;</w:t>
-      </w:r>
-      <w:r>
-        <w:rPr>
-          <w:sz w:val="20"/>
-          <w:szCs w:val="20"/>
-        </w:rPr>
-        <w:t xml:space="preserve"> emitido pelo(a) </w:t>
-      </w:r>
-      <w:r>
-        <w:rPr>
-          <w:sz w:val="20"/>
-          <w:szCs w:val="20"/>
-        </w:rPr>
-        <w:t>&lt;&lt;</w:t>
-      </w:r>
-      <w:proofErr w:type="spellStart"/>
-      <w:r>
-        <w:rPr>
-          <w:sz w:val="20"/>
-          <w:szCs w:val="20"/>
-        </w:rPr>
-        <w:t>orgaoExpedidor</w:t>
-      </w:r>
-      <w:r>
-        <w:rPr>
-          <w:sz w:val="20"/>
-          <w:szCs w:val="20"/>
-        </w:rPr>
-        <w:t>LCP</w:t>
-      </w:r>
-      <w:proofErr w:type="spellEnd"/>
-      <w:r>
-        <w:rPr>
-          <w:sz w:val="20"/>
-          <w:szCs w:val="20"/>
-        </w:rPr>
-        <w:t>&gt;&gt;</w:t>
-      </w:r>
-      <w:r>
-        <w:rPr>
-          <w:sz w:val="20"/>
-          <w:szCs w:val="20"/>
-        </w:rPr>
-        <w:t xml:space="preserve"> - </w:t>
-      </w:r>
-      <w:r>
-        <w:rPr>
-          <w:sz w:val="20"/>
-          <w:szCs w:val="20"/>
-        </w:rPr>
-        <w:t>&lt;&lt;</w:t>
-      </w:r>
-      <w:proofErr w:type="spellStart"/>
-      <w:r>
-        <w:rPr>
-          <w:sz w:val="20"/>
-          <w:szCs w:val="20"/>
-        </w:rPr>
-        <w:t>orgaoExpedidor</w:t>
-      </w:r>
-      <w:r>
-        <w:rPr>
-          <w:sz w:val="20"/>
-          <w:szCs w:val="20"/>
-        </w:rPr>
-        <w:t>UF</w:t>
-      </w:r>
-      <w:r>
-        <w:rPr>
-          <w:sz w:val="20"/>
-          <w:szCs w:val="20"/>
-        </w:rPr>
-        <w:t>LCP</w:t>
-      </w:r>
-      <w:proofErr w:type="spellEnd"/>
-      <w:r>
-        <w:rPr>
-          <w:sz w:val="20"/>
-          <w:szCs w:val="20"/>
-        </w:rPr>
-        <w:t>&gt;&gt;</w:t>
-      </w:r>
-      <w:r>
-        <w:rPr>
-          <w:sz w:val="20"/>
-          <w:szCs w:val="20"/>
-        </w:rPr>
-        <w:t xml:space="preserve"> e inscrito no CPF sob o nº </w:t>
-      </w:r>
-      <w:r>
-        <w:rPr>
-          <w:sz w:val="20"/>
-          <w:szCs w:val="20"/>
-        </w:rPr>
-        <w:t>&lt;&lt;</w:t>
-      </w:r>
-      <w:r>
-        <w:rPr>
-          <w:sz w:val="20"/>
-          <w:szCs w:val="20"/>
-        </w:rPr>
-        <w:t>CPF</w:t>
-      </w:r>
-      <w:r>
-        <w:rPr>
-          <w:sz w:val="20"/>
-          <w:szCs w:val="20"/>
-        </w:rPr>
-        <w:t>LCP&gt;&gt;</w:t>
+        <w:t>&lt;&lt;CPFLCP&gt;&gt;</w:t>
       </w:r>
       <w:r>
         <w:rPr>
@@ -2695,7 +2355,7 @@
           <w:sz w:val="20"/>
           <w:szCs w:val="20"/>
         </w:rPr>
-        <w:t xml:space="preserve"> a regularização da documentação adequada para a realização do intercâmbio, como a expedição de passaporte, obtenção de visto, reserva e emissão e pagamento da passagem aérea de ida e volta, contratação de seguros com cobertura médica contra acidentes e outros, assim como arcar com os tributos, taxas e </w:t>
+        <w:t xml:space="preserve"> a regularização da documentação adequada para a realização do intercâmbio, como a expedição de passaporte, obtenção de visto, reserva e emissão e pagamento da passagem aérea de ida e volta, contratação de seguros com cobertura médica contra acidentes e outros, assim como arcar com os tributos, taxas e despesas pessoais decorrentes de quaisquer atividades realizadas no exterior ou relacionadas </w:t>
       </w:r>
       <w:r>
         <w:rPr>
@@ -2703,7 +2363,7 @@
           <w:szCs w:val="20"/>
         </w:rPr>
         <w:lastRenderedPageBreak/>
-        <w:t>despesas pessoais decorrentes de quaisquer atividades realizadas no exterior ou relacionadas com sua viagem.</w:t>
+        <w:t>com sua viagem.</w:t>
       </w:r>
     </w:p>
     <w:p>
@@ -3346,7 +3006,73 @@
           <w:sz w:val="20"/>
           <w:szCs w:val="20"/>
         </w:rPr>
-        <w:t xml:space="preserve"> </w:t>
+        <w:t xml:space="preserve"> &lt;&lt;TNID</w:t>
+      </w:r>
+      <w:r>
+        <w:rPr>
+          <w:sz w:val="20"/>
+          <w:szCs w:val="20"/>
+        </w:rPr>
+        <w:t>&gt;&gt;</w:t>
+      </w:r>
+    </w:p>
+    <w:p>
+      <w:pPr>
+        <w:widowControl w:val="0"/>
+        <w:ind w:left="720"/>
+        <w:jc w:val="both"/>
+        <w:rPr>
+          <w:sz w:val="20"/>
+          <w:szCs w:val="20"/>
+        </w:rPr>
+      </w:pPr>
+      <w:r>
+        <w:rPr>
+          <w:sz w:val="20"/>
+          <w:szCs w:val="20"/>
+        </w:rPr>
+        <w:t>País de Destino:</w:t>
+      </w:r>
+      <w:r>
+        <w:rPr>
+          <w:sz w:val="20"/>
+          <w:szCs w:val="20"/>
+        </w:rPr>
+        <w:t xml:space="preserve"> &lt;&lt;</w:t>
+      </w:r>
+      <w:proofErr w:type="spellStart"/>
+      <w:r>
+        <w:rPr>
+          <w:sz w:val="20"/>
+          <w:szCs w:val="20"/>
+        </w:rPr>
+        <w:t>paisDestino</w:t>
+      </w:r>
+      <w:proofErr w:type="spellEnd"/>
+      <w:r>
+        <w:rPr>
+          <w:sz w:val="20"/>
+          <w:szCs w:val="20"/>
+        </w:rPr>
+        <w:t>&gt;&gt;</w:t>
+      </w:r>
+    </w:p>
+    <w:p>
+      <w:pPr>
+        <w:widowControl w:val="0"/>
+        <w:ind w:left="720"/>
+        <w:jc w:val="both"/>
+        <w:rPr>
+          <w:sz w:val="20"/>
+          <w:szCs w:val="20"/>
+        </w:rPr>
+      </w:pPr>
+      <w:r>
+        <w:rPr>
+          <w:sz w:val="20"/>
+          <w:szCs w:val="20"/>
+        </w:rPr>
+        <w:t xml:space="preserve">Cidade de Destino: </w:t>
       </w:r>
       <w:r>
         <w:rPr>
@@ -3355,13 +3081,15 @@
         </w:rPr>
         <w:t>&lt;&lt;</w:t>
       </w:r>
-      <w:r>
-        <w:rPr>
-          <w:sz w:val="20"/>
-          <w:szCs w:val="20"/>
-        </w:rPr>
-        <w:t>TNID</w:t>
-      </w:r>
+      <w:proofErr w:type="spellStart"/>
+      <w:r>
+        <w:rPr>
+          <w:sz w:val="20"/>
+          <w:szCs w:val="20"/>
+        </w:rPr>
+        <w:t>cidadeDestino</w:t>
+      </w:r>
+      <w:proofErr w:type="spellEnd"/>
       <w:r>
         <w:rPr>
           <w:sz w:val="20"/>
@@ -3385,14 +3113,7 @@
           <w:sz w:val="20"/>
           <w:szCs w:val="20"/>
         </w:rPr>
-        <w:t>País de Destino:</w:t>
-      </w:r>
-      <w:r>
-        <w:rPr>
-          <w:sz w:val="20"/>
-          <w:szCs w:val="20"/>
-        </w:rPr>
-        <w:t xml:space="preserve"> </w:t>
+        <w:t xml:space="preserve">Período de Intercâmbio: </w:t>
       </w:r>
       <w:r>
         <w:rPr>
@@ -3407,7 +3128,7 @@
           <w:sz w:val="20"/>
           <w:szCs w:val="20"/>
         </w:rPr>
-        <w:t>paisDestino</w:t>
+        <w:t>dataInicio</w:t>
       </w:r>
       <w:proofErr w:type="spellEnd"/>
       <w:r>
@@ -3417,101 +3138,12 @@
         </w:rPr>
         <w:t>&gt;&gt;</w:t>
       </w:r>
-    </w:p>
-    <w:p>
-      <w:pPr>
-        <w:widowControl w:val="0"/>
-        <w:ind w:left="720"/>
-        <w:jc w:val="both"/>
-        <w:rPr>
-          <w:sz w:val="20"/>
-          <w:szCs w:val="20"/>
-        </w:rPr>
-      </w:pPr>
-      <w:r>
-        <w:rPr>
-          <w:sz w:val="20"/>
-          <w:szCs w:val="20"/>
-        </w:rPr>
-        <w:t xml:space="preserve">Cidade de Destino: </w:t>
-      </w:r>
-      <w:r>
-        <w:rPr>
-          <w:sz w:val="20"/>
-          <w:szCs w:val="20"/>
-        </w:rPr>
-        <w:t>&lt;&lt;</w:t>
-      </w:r>
-      <w:proofErr w:type="spellStart"/>
-      <w:r>
-        <w:rPr>
-          <w:sz w:val="20"/>
-          <w:szCs w:val="20"/>
-        </w:rPr>
-        <w:t>cidadeDestino</w:t>
-      </w:r>
-      <w:proofErr w:type="spellEnd"/>
-      <w:r>
-        <w:rPr>
-          <w:sz w:val="20"/>
-          <w:szCs w:val="20"/>
-        </w:rPr>
-        <w:t>&gt;&gt;</w:t>
-      </w:r>
-    </w:p>
-    <w:p>
-      <w:pPr>
-        <w:widowControl w:val="0"/>
-        <w:ind w:left="720"/>
-        <w:jc w:val="both"/>
-        <w:rPr>
-          <w:sz w:val="20"/>
-          <w:szCs w:val="20"/>
-        </w:rPr>
-      </w:pPr>
-      <w:r>
-        <w:rPr>
-          <w:sz w:val="20"/>
-          <w:szCs w:val="20"/>
-        </w:rPr>
-        <w:t xml:space="preserve">Período de Intercâmbio: </w:t>
-      </w:r>
-      <w:r>
-        <w:rPr>
-          <w:sz w:val="20"/>
-          <w:szCs w:val="20"/>
-        </w:rPr>
-        <w:t>&lt;&lt;</w:t>
-      </w:r>
-      <w:proofErr w:type="spellStart"/>
-      <w:r>
-        <w:rPr>
-          <w:sz w:val="20"/>
-          <w:szCs w:val="20"/>
-        </w:rPr>
-        <w:t>dataInicio</w:t>
-      </w:r>
-      <w:r>
-        <w:rPr>
-          <w:sz w:val="20"/>
-          <w:szCs w:val="20"/>
-        </w:rPr>
-        <w:t>&gt;&gt;</w:t>
-      </w:r>
-      <w:r>
-        <w:rPr>
-          <w:sz w:val="20"/>
-          <w:szCs w:val="20"/>
-        </w:rPr>
-        <w:t xml:space="preserve"> a</w:t>
-      </w:r>
-      <w:proofErr w:type="spellEnd"/>
-      <w:r>
-        <w:rPr>
-          <w:sz w:val="20"/>
-          <w:szCs w:val="20"/>
-        </w:rPr>
-        <w:t xml:space="preserve"> </w:t>
+      <w:r>
+        <w:rPr>
+          <w:sz w:val="20"/>
+          <w:szCs w:val="20"/>
+        </w:rPr>
+        <w:t xml:space="preserve"> a </w:t>
       </w:r>
       <w:r>
         <w:rPr>
@@ -3774,7 +3406,21 @@
           <w:sz w:val="20"/>
           <w:szCs w:val="20"/>
         </w:rPr>
-        <w:t>aos fins de semana</w:t>
+        <w:t xml:space="preserve">aos </w:t>
+      </w:r>
+      <w:r>
+        <w:rPr>
+          <w:sz w:val="20"/>
+          <w:szCs w:val="20"/>
+        </w:rPr>
+        <w:t>finais</w:t>
+      </w:r>
+      <w:r>
+        <w:rPr>
+          <w:sz w:val="20"/>
+          <w:szCs w:val="20"/>
+        </w:rPr>
+        <w:t xml:space="preserve"> de semana</w:t>
       </w:r>
       <w:r>
         <w:rPr>
@@ -3827,7 +3473,6 @@
           <w:sz w:val="20"/>
           <w:szCs w:val="20"/>
         </w:rPr>
-        <w:lastRenderedPageBreak/>
         <w:t>Acomodação Provida</w:t>
       </w:r>
       <w:r>
@@ -3874,6 +3519,7 @@
           <w:sz w:val="20"/>
           <w:szCs w:val="20"/>
         </w:rPr>
+        <w:lastRenderedPageBreak/>
         <w:t>Acomodação Coberta</w:t>
       </w:r>
       <w:r>
@@ -3929,8 +3575,6 @@
         </w:rPr>
         <w:t xml:space="preserve"> no local de trabalho</w:t>
       </w:r>
-      <w:bookmarkStart w:id="0" w:name="_GoBack"/>
-      <w:bookmarkEnd w:id="0"/>
       <w:r>
         <w:rPr>
           <w:sz w:val="20"/>
@@ -3973,14 +3617,7 @@
           <w:sz w:val="20"/>
           <w:szCs w:val="20"/>
         </w:rPr>
-        <w:t>Trabalho aos sábados</w:t>
-      </w:r>
-      <w:r>
-        <w:rPr>
-          <w:sz w:val="20"/>
-          <w:szCs w:val="20"/>
-        </w:rPr>
-        <w:t>: &lt;&lt;</w:t>
+        <w:t>Trabalho aos sábados: &lt;&lt;</w:t>
       </w:r>
       <w:proofErr w:type="spellStart"/>
       <w:r>
@@ -4153,7 +3790,67 @@
           <w:sz w:val="20"/>
           <w:szCs w:val="20"/>
         </w:rPr>
-        <w:t>, como contraprestação aos serviços ora prestados, é de R$________________ (____________________________________________).</w:t>
+        <w:t>, como contraprestação aos serviços ora prestados, é de R$</w:t>
+      </w:r>
+      <w:r>
+        <w:rPr>
+          <w:sz w:val="20"/>
+          <w:szCs w:val="20"/>
+        </w:rPr>
+        <w:t xml:space="preserve"> &lt;&lt;</w:t>
+      </w:r>
+      <w:proofErr w:type="spellStart"/>
+      <w:r>
+        <w:rPr>
+          <w:sz w:val="20"/>
+          <w:szCs w:val="20"/>
+        </w:rPr>
+        <w:t>valorContratoNumerico</w:t>
+      </w:r>
+      <w:proofErr w:type="spellEnd"/>
+      <w:r>
+        <w:rPr>
+          <w:sz w:val="20"/>
+          <w:szCs w:val="20"/>
+        </w:rPr>
+        <w:t>&gt;&gt;</w:t>
+      </w:r>
+      <w:r>
+        <w:rPr>
+          <w:sz w:val="20"/>
+          <w:szCs w:val="20"/>
+        </w:rPr>
+        <w:t xml:space="preserve"> (</w:t>
+      </w:r>
+      <w:r>
+        <w:rPr>
+          <w:sz w:val="20"/>
+          <w:szCs w:val="20"/>
+        </w:rPr>
+        <w:t>&lt;&lt;</w:t>
+      </w:r>
+      <w:proofErr w:type="spellStart"/>
+      <w:r>
+        <w:rPr>
+          <w:sz w:val="20"/>
+          <w:szCs w:val="20"/>
+        </w:rPr>
+        <w:t>valorContratoExtenso</w:t>
+      </w:r>
+      <w:proofErr w:type="spellEnd"/>
+      <w:r>
+        <w:rPr>
+          <w:sz w:val="20"/>
+          <w:szCs w:val="20"/>
+        </w:rPr>
+        <w:t>&gt;&gt;</w:t>
+      </w:r>
+      <w:r>
+        <w:rPr>
+          <w:sz w:val="20"/>
+          <w:szCs w:val="20"/>
+        </w:rPr>
+        <w:t>).</w:t>
       </w:r>
     </w:p>
     <w:p>
@@ -4243,59 +3940,39 @@
         </w:rPr>
         <w:t xml:space="preserve"> </w:t>
       </w:r>
-      <w:proofErr w:type="gramStart"/>
-      <w:r>
-        <w:rPr>
-          <w:sz w:val="20"/>
-          <w:szCs w:val="20"/>
-        </w:rPr>
-        <w:t xml:space="preserve">[  </w:t>
-      </w:r>
-      <w:proofErr w:type="gramEnd"/>
-      <w:r>
-        <w:rPr>
-          <w:sz w:val="20"/>
-          <w:szCs w:val="20"/>
-        </w:rPr>
-        <w:t xml:space="preserve"> ] </w:t>
-      </w:r>
-      <w:r>
-        <w:rPr>
-          <w:b/>
-          <w:sz w:val="20"/>
-          <w:szCs w:val="20"/>
-        </w:rPr>
-        <w:t>À vista</w:t>
-      </w:r>
-      <w:r>
-        <w:rPr>
-          <w:sz w:val="20"/>
-          <w:szCs w:val="20"/>
-        </w:rPr>
-        <w:t xml:space="preserve">          [   ] </w:t>
-      </w:r>
-      <w:r>
-        <w:rPr>
-          <w:b/>
-          <w:sz w:val="20"/>
-          <w:szCs w:val="20"/>
-        </w:rPr>
-        <w:t>Parcelado em ______ vezes</w:t>
-      </w:r>
-      <w:r>
-        <w:rPr>
-          <w:sz w:val="20"/>
-          <w:szCs w:val="20"/>
-        </w:rPr>
-        <w:t xml:space="preserve">          [   ] </w:t>
-      </w:r>
-      <w:r>
-        <w:rPr>
-          <w:b/>
-          <w:sz w:val="20"/>
-          <w:szCs w:val="20"/>
-        </w:rPr>
-        <w:t>Isento</w:t>
+      <w:r>
+        <w:rPr>
+          <w:b/>
+          <w:sz w:val="20"/>
+          <w:szCs w:val="20"/>
+        </w:rPr>
+        <w:t>&lt;&lt;</w:t>
+      </w:r>
+      <w:proofErr w:type="spellStart"/>
+      <w:r>
+        <w:rPr>
+          <w:b/>
+          <w:sz w:val="20"/>
+          <w:szCs w:val="20"/>
+        </w:rPr>
+        <w:t>tipo</w:t>
+      </w:r>
+      <w:r>
+        <w:rPr>
+          <w:b/>
+          <w:sz w:val="20"/>
+          <w:szCs w:val="20"/>
+        </w:rPr>
+        <w:t>Pagamento</w:t>
+      </w:r>
+      <w:proofErr w:type="spellEnd"/>
+      <w:r>
+        <w:rPr>
+          <w:b/>
+          <w:sz w:val="20"/>
+          <w:szCs w:val="20"/>
+        </w:rPr>
+        <w:t>&gt;&gt;</w:t>
       </w:r>
     </w:p>
     <w:p>
@@ -4376,129 +4053,18 @@
         <w:widowControl w:val="0"/>
         <w:jc w:val="center"/>
         <w:rPr>
-          <w:sz w:val="20"/>
-          <w:szCs w:val="20"/>
-        </w:rPr>
-      </w:pPr>
-      <w:r>
-        <w:rPr>
-          <w:sz w:val="20"/>
-          <w:szCs w:val="20"/>
-        </w:rPr>
-        <w:t xml:space="preserve"> </w:t>
-      </w:r>
-      <w:proofErr w:type="gramStart"/>
-      <w:r>
-        <w:rPr>
-          <w:sz w:val="20"/>
-          <w:szCs w:val="20"/>
-        </w:rPr>
-        <w:t xml:space="preserve">[  </w:t>
-      </w:r>
-      <w:proofErr w:type="gramEnd"/>
-      <w:r>
-        <w:rPr>
-          <w:sz w:val="20"/>
-          <w:szCs w:val="20"/>
-        </w:rPr>
-        <w:t xml:space="preserve"> ] </w:t>
-      </w:r>
-      <w:r>
-        <w:rPr>
-          <w:b/>
-          <w:sz w:val="20"/>
-          <w:szCs w:val="20"/>
-        </w:rPr>
-        <w:t>Boleto Bancário</w:t>
-      </w:r>
-      <w:r>
-        <w:rPr>
-          <w:sz w:val="20"/>
-          <w:szCs w:val="20"/>
-        </w:rPr>
-        <w:t xml:space="preserve">          [   ] </w:t>
-      </w:r>
-      <w:r>
-        <w:rPr>
-          <w:b/>
-          <w:sz w:val="20"/>
-          <w:szCs w:val="20"/>
-        </w:rPr>
-        <w:t>Cartão de Crédito</w:t>
-      </w:r>
-      <w:r>
-        <w:rPr>
-          <w:sz w:val="20"/>
-          <w:szCs w:val="20"/>
-        </w:rPr>
-        <w:t xml:space="preserve">            [   ] </w:t>
-      </w:r>
-      <w:r>
-        <w:rPr>
-          <w:b/>
-          <w:sz w:val="20"/>
-          <w:szCs w:val="20"/>
-        </w:rPr>
-        <w:t>Cartão de Débito</w:t>
-      </w:r>
-    </w:p>
-    <w:p>
-      <w:pPr>
-        <w:widowControl w:val="0"/>
-        <w:jc w:val="center"/>
-        <w:rPr>
-          <w:sz w:val="12"/>
-          <w:szCs w:val="12"/>
-        </w:rPr>
-      </w:pPr>
-    </w:p>
-    <w:p>
-      <w:pPr>
-        <w:widowControl w:val="0"/>
-        <w:jc w:val="center"/>
-        <w:rPr>
-          <w:b/>
-          <w:sz w:val="20"/>
-          <w:szCs w:val="20"/>
-        </w:rPr>
-      </w:pPr>
-      <w:r>
-        <w:rPr>
-          <w:sz w:val="20"/>
-          <w:szCs w:val="20"/>
-        </w:rPr>
-        <w:t xml:space="preserve"> </w:t>
-      </w:r>
-      <w:proofErr w:type="gramStart"/>
-      <w:r>
-        <w:rPr>
-          <w:sz w:val="20"/>
-          <w:szCs w:val="20"/>
-        </w:rPr>
-        <w:t xml:space="preserve">[  </w:t>
-      </w:r>
-      <w:proofErr w:type="gramEnd"/>
-      <w:r>
-        <w:rPr>
-          <w:sz w:val="20"/>
-          <w:szCs w:val="20"/>
-        </w:rPr>
-        <w:t xml:space="preserve"> ] </w:t>
-      </w:r>
-      <w:r>
-        <w:rPr>
-          <w:b/>
-          <w:sz w:val="20"/>
-          <w:szCs w:val="20"/>
-        </w:rPr>
-        <w:t>Depósito ou Transferência Bancária</w:t>
-      </w:r>
-      <w:r>
-        <w:rPr>
-          <w:sz w:val="20"/>
-          <w:szCs w:val="20"/>
-        </w:rPr>
-        <w:t xml:space="preserve">          [   ] </w:t>
+          <w:b/>
+          <w:sz w:val="20"/>
+          <w:szCs w:val="20"/>
+        </w:rPr>
+      </w:pPr>
+      <w:r>
+        <w:rPr>
+          <w:b/>
+          <w:sz w:val="20"/>
+          <w:szCs w:val="20"/>
+        </w:rPr>
+        <w:t>&lt;&lt;</w:t>
       </w:r>
       <w:proofErr w:type="spellStart"/>
       <w:r>
@@ -4507,7 +4073,7 @@
           <w:sz w:val="20"/>
           <w:szCs w:val="20"/>
         </w:rPr>
-        <w:t>PagSeguro</w:t>
+        <w:t>modosPagamento</w:t>
       </w:r>
       <w:proofErr w:type="spellEnd"/>
       <w:r>
@@ -4516,22 +4082,7 @@
           <w:sz w:val="20"/>
           <w:szCs w:val="20"/>
         </w:rPr>
-        <w:t xml:space="preserve">        </w:t>
-      </w:r>
-      <w:r>
-        <w:rPr>
-          <w:sz w:val="20"/>
-          <w:szCs w:val="20"/>
-        </w:rPr>
-        <w:t xml:space="preserve">[   ] </w:t>
-      </w:r>
-      <w:r>
-        <w:rPr>
-          <w:b/>
-          <w:sz w:val="20"/>
-          <w:szCs w:val="20"/>
-        </w:rPr>
-        <w:t>Isento</w:t>
+        <w:t>&gt;&gt;</w:t>
       </w:r>
     </w:p>
     <w:p>
@@ -4603,7 +4154,37 @@
           <w:sz w:val="20"/>
           <w:szCs w:val="20"/>
         </w:rPr>
-        <w:t xml:space="preserve"> __/__/___, adimplindo com o:</w:t>
+        <w:t xml:space="preserve"> </w:t>
+      </w:r>
+      <w:r>
+        <w:rPr>
+          <w:sz w:val="20"/>
+          <w:szCs w:val="20"/>
+        </w:rPr>
+        <w:t>&lt;&lt;</w:t>
+      </w:r>
+      <w:proofErr w:type="spellStart"/>
+      <w:r>
+        <w:rPr>
+          <w:sz w:val="20"/>
+          <w:szCs w:val="20"/>
+        </w:rPr>
+        <w:t>diaPagamento</w:t>
+      </w:r>
+      <w:proofErr w:type="spellEnd"/>
+      <w:r>
+        <w:rPr>
+          <w:sz w:val="20"/>
+          <w:szCs w:val="20"/>
+        </w:rPr>
+        <w:t>&gt;&gt;</w:t>
+      </w:r>
+      <w:r>
+        <w:rPr>
+          <w:sz w:val="20"/>
+          <w:szCs w:val="20"/>
+        </w:rPr>
+        <w:t>, adimplindo com o:</w:t>
       </w:r>
     </w:p>
     <w:p>
@@ -4620,58 +4201,45 @@
     <w:p>
       <w:pPr>
         <w:widowControl w:val="0"/>
-        <w:ind w:left="540"/>
         <w:jc w:val="center"/>
         <w:rPr>
           <w:sz w:val="20"/>
           <w:szCs w:val="20"/>
         </w:rPr>
       </w:pPr>
-      <w:proofErr w:type="gramStart"/>
-      <w:r>
-        <w:rPr>
-          <w:sz w:val="20"/>
-          <w:szCs w:val="20"/>
-        </w:rPr>
-        <w:t xml:space="preserve">[  </w:t>
-      </w:r>
-      <w:proofErr w:type="gramEnd"/>
-      <w:r>
-        <w:rPr>
-          <w:sz w:val="20"/>
-          <w:szCs w:val="20"/>
-        </w:rPr>
-        <w:t xml:space="preserve"> ] </w:t>
-      </w:r>
-      <w:r>
-        <w:rPr>
-          <w:b/>
-          <w:sz w:val="20"/>
-          <w:szCs w:val="20"/>
-        </w:rPr>
-        <w:t>valor integral</w:t>
-      </w:r>
-      <w:r>
-        <w:rPr>
-          <w:sz w:val="20"/>
-          <w:szCs w:val="20"/>
-        </w:rPr>
-        <w:t xml:space="preserve">       [   ] </w:t>
-      </w:r>
-      <w:r>
-        <w:rPr>
-          <w:b/>
-          <w:sz w:val="20"/>
-          <w:szCs w:val="20"/>
-        </w:rPr>
-        <w:t>valor parcial de R$</w:t>
-      </w:r>
-      <w:r>
-        <w:rPr>
-          <w:sz w:val="20"/>
-          <w:szCs w:val="20"/>
-        </w:rPr>
-        <w:t xml:space="preserve"> _____ (________________________________)</w:t>
+      <w:r>
+        <w:rPr>
+          <w:b/>
+          <w:sz w:val="20"/>
+          <w:szCs w:val="20"/>
+        </w:rPr>
+        <w:t>&lt;&lt;</w:t>
+      </w:r>
+      <w:proofErr w:type="spellStart"/>
+      <w:r>
+        <w:rPr>
+          <w:b/>
+          <w:sz w:val="20"/>
+          <w:szCs w:val="20"/>
+        </w:rPr>
+        <w:t>condicao</w:t>
+      </w:r>
+      <w:r>
+        <w:rPr>
+          <w:b/>
+          <w:sz w:val="20"/>
+          <w:szCs w:val="20"/>
+        </w:rPr>
+        <w:t>Pagamento</w:t>
+      </w:r>
+      <w:proofErr w:type="spellEnd"/>
+      <w:r>
+        <w:rPr>
+          <w:b/>
+          <w:sz w:val="20"/>
+          <w:szCs w:val="20"/>
+        </w:rPr>
+        <w:t>&gt;&gt;</w:t>
       </w:r>
     </w:p>
     <w:p>
@@ -4978,7 +4546,67 @@
           <w:sz w:val="20"/>
           <w:szCs w:val="20"/>
         </w:rPr>
-        <w:t xml:space="preserve"> neste ato, e para todos os fins em direito admitidos, autoriza expressamente a utilização de sua imagem e voz, em caráter definitivo e gratuito, constante em fotos e filmagens decorrentes de sua apresentação curricular, que será inserido  juntamente com </w:t>
+        <w:t xml:space="preserve"> neste ato, e para todos os fins em direito admitidos, autoriza expressamente a utilização de sua imagem e voz, em caráter definitivo e gratuito, constante em fotos e filmagens decorrentes de sua apresentação curricular, que será inserido  juntamente com seus dados cadastrais no sistema </w:t>
+      </w:r>
+      <w:r>
+        <w:rPr>
+          <w:i/>
+          <w:sz w:val="20"/>
+          <w:szCs w:val="20"/>
+        </w:rPr>
+        <w:t>opportunities.aiesec.org,</w:t>
+      </w:r>
+      <w:r>
+        <w:rPr>
+          <w:sz w:val="20"/>
+          <w:szCs w:val="20"/>
+        </w:rPr>
+        <w:t xml:space="preserve"> através do qual organizações terceiras participantes do </w:t>
+      </w:r>
+      <w:r>
+        <w:rPr>
+          <w:i/>
+          <w:sz w:val="20"/>
+          <w:szCs w:val="20"/>
+        </w:rPr>
+        <w:t xml:space="preserve">Programa de Intercâmbio </w:t>
+      </w:r>
+      <w:r>
+        <w:rPr>
+          <w:sz w:val="20"/>
+          <w:szCs w:val="20"/>
+        </w:rPr>
+        <w:t>identificado na cláusula 2.1</w:t>
+      </w:r>
+      <w:r>
+        <w:rPr>
+          <w:i/>
+          <w:sz w:val="20"/>
+          <w:szCs w:val="20"/>
+        </w:rPr>
+        <w:t xml:space="preserve"> </w:t>
+      </w:r>
+      <w:r>
+        <w:rPr>
+          <w:sz w:val="20"/>
+          <w:szCs w:val="20"/>
+        </w:rPr>
+        <w:t xml:space="preserve">da </w:t>
+      </w:r>
+      <w:r>
+        <w:rPr>
+          <w:b/>
+          <w:sz w:val="20"/>
+          <w:szCs w:val="20"/>
+        </w:rPr>
+        <w:t xml:space="preserve">AIESEC </w:t>
+      </w:r>
+      <w:r>
+        <w:rPr>
+          <w:sz w:val="20"/>
+          <w:szCs w:val="20"/>
+        </w:rPr>
+        <w:t xml:space="preserve">terão </w:t>
       </w:r>
       <w:r>
         <w:rPr>
@@ -4986,67 +4614,7 @@
           <w:szCs w:val="20"/>
         </w:rPr>
         <w:lastRenderedPageBreak/>
-        <w:t xml:space="preserve">seus dados cadastrais no sistema </w:t>
-      </w:r>
-      <w:r>
-        <w:rPr>
-          <w:i/>
-          <w:sz w:val="20"/>
-          <w:szCs w:val="20"/>
-        </w:rPr>
-        <w:t>opportunities.aiesec.org,</w:t>
-      </w:r>
-      <w:r>
-        <w:rPr>
-          <w:sz w:val="20"/>
-          <w:szCs w:val="20"/>
-        </w:rPr>
-        <w:t xml:space="preserve"> através do qual organizações terceiras participantes do </w:t>
-      </w:r>
-      <w:r>
-        <w:rPr>
-          <w:i/>
-          <w:sz w:val="20"/>
-          <w:szCs w:val="20"/>
-        </w:rPr>
-        <w:t xml:space="preserve">Programa de Intercâmbio </w:t>
-      </w:r>
-      <w:r>
-        <w:rPr>
-          <w:sz w:val="20"/>
-          <w:szCs w:val="20"/>
-        </w:rPr>
-        <w:t>identificado na cláusula 2.1</w:t>
-      </w:r>
-      <w:r>
-        <w:rPr>
-          <w:i/>
-          <w:sz w:val="20"/>
-          <w:szCs w:val="20"/>
-        </w:rPr>
-        <w:t xml:space="preserve"> </w:t>
-      </w:r>
-      <w:r>
-        <w:rPr>
-          <w:sz w:val="20"/>
-          <w:szCs w:val="20"/>
-        </w:rPr>
-        <w:t xml:space="preserve">da </w:t>
-      </w:r>
-      <w:r>
-        <w:rPr>
-          <w:b/>
-          <w:sz w:val="20"/>
-          <w:szCs w:val="20"/>
-        </w:rPr>
-        <w:t xml:space="preserve">AIESEC </w:t>
-      </w:r>
-      <w:r>
-        <w:rPr>
-          <w:sz w:val="20"/>
-          <w:szCs w:val="20"/>
-        </w:rPr>
-        <w:t xml:space="preserve">terão acesso, assim como nas possíveis fotos e vídeos refletindo a experiência de intercâmbio e entregues voluntariamente pelo(a) </w:t>
+        <w:t xml:space="preserve">acesso, assim como nas possíveis fotos e vídeos refletindo a experiência de intercâmbio e entregues voluntariamente pelo(a) </w:t>
       </w:r>
       <w:r>
         <w:rPr>
@@ -5168,8 +4736,8 @@
           <w:szCs w:val="20"/>
         </w:rPr>
       </w:pPr>
-      <w:bookmarkStart w:id="1" w:name="_gjdgxs" w:colFirst="0" w:colLast="0"/>
-      <w:bookmarkEnd w:id="1"/>
+      <w:bookmarkStart w:id="0" w:name="_gjdgxs" w:colFirst="0" w:colLast="0"/>
+      <w:bookmarkEnd w:id="0"/>
       <w:r>
         <w:rPr>
           <w:b/>
@@ -5802,7 +5370,703 @@
           <w:sz w:val="20"/>
           <w:szCs w:val="20"/>
         </w:rPr>
-        <w:t xml:space="preserve"> poderá requerer quebra contratual nos casos de descumprimento nas </w:t>
+        <w:t xml:space="preserve"> poderá requerer quebra contratual nos casos de descumprimento nas políticas internas de intercâmbio – </w:t>
+      </w:r>
+      <w:r>
+        <w:rPr>
+          <w:i/>
+          <w:sz w:val="20"/>
+          <w:szCs w:val="20"/>
+        </w:rPr>
+        <w:t xml:space="preserve">Exchange </w:t>
+      </w:r>
+      <w:proofErr w:type="spellStart"/>
+      <w:r>
+        <w:rPr>
+          <w:i/>
+          <w:sz w:val="20"/>
+          <w:szCs w:val="20"/>
+        </w:rPr>
+        <w:t>Product</w:t>
+      </w:r>
+      <w:proofErr w:type="spellEnd"/>
+      <w:r>
+        <w:rPr>
+          <w:i/>
+          <w:sz w:val="20"/>
+          <w:szCs w:val="20"/>
+        </w:rPr>
+        <w:t xml:space="preserve"> Policies (XPP)</w:t>
+      </w:r>
+      <w:r>
+        <w:rPr>
+          <w:sz w:val="20"/>
+          <w:szCs w:val="20"/>
+        </w:rPr>
+        <w:t>.</w:t>
+      </w:r>
+    </w:p>
+    <w:p>
+      <w:pPr>
+        <w:widowControl w:val="0"/>
+        <w:ind w:left="360"/>
+        <w:jc w:val="both"/>
+        <w:rPr>
+          <w:b/>
+          <w:sz w:val="20"/>
+          <w:szCs w:val="20"/>
+        </w:rPr>
+      </w:pPr>
+    </w:p>
+    <w:p>
+      <w:pPr>
+        <w:widowControl w:val="0"/>
+        <w:jc w:val="both"/>
+        <w:rPr>
+          <w:sz w:val="20"/>
+          <w:szCs w:val="20"/>
+        </w:rPr>
+      </w:pPr>
+    </w:p>
+    <w:p>
+      <w:pPr>
+        <w:widowControl w:val="0"/>
+        <w:jc w:val="both"/>
+        <w:rPr>
+          <w:sz w:val="20"/>
+          <w:szCs w:val="20"/>
+        </w:rPr>
+      </w:pPr>
+    </w:p>
+    <w:p>
+      <w:pPr>
+        <w:widowControl w:val="0"/>
+        <w:jc w:val="both"/>
+        <w:rPr>
+          <w:sz w:val="20"/>
+          <w:szCs w:val="20"/>
+        </w:rPr>
+      </w:pPr>
+      <w:r>
+        <w:rPr>
+          <w:b/>
+          <w:sz w:val="20"/>
+          <w:szCs w:val="20"/>
+        </w:rPr>
+        <w:t>CLÁUSULA NONA – DO SIGILO E CONFIDENCIALIDADE</w:t>
+      </w:r>
+    </w:p>
+    <w:p>
+      <w:pPr>
+        <w:widowControl w:val="0"/>
+        <w:jc w:val="both"/>
+        <w:rPr>
+          <w:sz w:val="20"/>
+          <w:szCs w:val="20"/>
+        </w:rPr>
+      </w:pPr>
+    </w:p>
+    <w:p>
+      <w:pPr>
+        <w:widowControl w:val="0"/>
+        <w:ind w:left="360"/>
+        <w:jc w:val="both"/>
+        <w:rPr>
+          <w:sz w:val="20"/>
+          <w:szCs w:val="20"/>
+        </w:rPr>
+      </w:pPr>
+      <w:bookmarkStart w:id="1" w:name="_30j0zll" w:colFirst="0" w:colLast="0"/>
+      <w:bookmarkEnd w:id="1"/>
+      <w:r>
+        <w:rPr>
+          <w:b/>
+          <w:sz w:val="20"/>
+          <w:szCs w:val="20"/>
+        </w:rPr>
+        <w:t>9.1</w:t>
+      </w:r>
+      <w:r>
+        <w:rPr>
+          <w:sz w:val="20"/>
+          <w:szCs w:val="20"/>
+        </w:rPr>
+        <w:t xml:space="preserve"> A </w:t>
+      </w:r>
+      <w:r>
+        <w:rPr>
+          <w:b/>
+          <w:sz w:val="20"/>
+          <w:szCs w:val="20"/>
+        </w:rPr>
+        <w:t>AIESEC</w:t>
+      </w:r>
+      <w:r>
+        <w:rPr>
+          <w:sz w:val="20"/>
+          <w:szCs w:val="20"/>
+        </w:rPr>
+        <w:t xml:space="preserve"> compromete-se em manter a máxima confidência e sigilo de todas as informações prestadas pelo(a) </w:t>
+      </w:r>
+      <w:r>
+        <w:rPr>
+          <w:b/>
+          <w:sz w:val="20"/>
+          <w:szCs w:val="20"/>
+        </w:rPr>
+        <w:t>CONTRATANTE</w:t>
+      </w:r>
+      <w:r>
+        <w:rPr>
+          <w:sz w:val="20"/>
+          <w:szCs w:val="20"/>
+        </w:rPr>
+        <w:t xml:space="preserve">, sendo as mesmas utilizadas exclusivamente para a busca da oportunidade de estágio profissional oferecida pela </w:t>
+      </w:r>
+      <w:r>
+        <w:rPr>
+          <w:b/>
+          <w:sz w:val="20"/>
+          <w:szCs w:val="20"/>
+        </w:rPr>
+        <w:t>AIESEC</w:t>
+      </w:r>
+      <w:r>
+        <w:rPr>
+          <w:sz w:val="20"/>
+          <w:szCs w:val="20"/>
+        </w:rPr>
+        <w:t xml:space="preserve">, e inserção dos dados no sistema </w:t>
+      </w:r>
+      <w:r>
+        <w:rPr>
+          <w:i/>
+          <w:sz w:val="20"/>
+          <w:szCs w:val="20"/>
+        </w:rPr>
+        <w:t>opportunities.aiesec.org</w:t>
+      </w:r>
+      <w:r>
+        <w:rPr>
+          <w:sz w:val="20"/>
+          <w:szCs w:val="20"/>
+        </w:rPr>
+        <w:t>.</w:t>
+      </w:r>
+    </w:p>
+    <w:p>
+      <w:pPr>
+        <w:widowControl w:val="0"/>
+        <w:jc w:val="both"/>
+        <w:rPr>
+          <w:sz w:val="20"/>
+          <w:szCs w:val="20"/>
+        </w:rPr>
+      </w:pPr>
+    </w:p>
+    <w:p>
+      <w:pPr>
+        <w:widowControl w:val="0"/>
+        <w:jc w:val="both"/>
+        <w:rPr>
+          <w:sz w:val="20"/>
+          <w:szCs w:val="20"/>
+        </w:rPr>
+      </w:pPr>
+    </w:p>
+    <w:p>
+      <w:pPr>
+        <w:widowControl w:val="0"/>
+        <w:jc w:val="both"/>
+        <w:rPr>
+          <w:sz w:val="20"/>
+          <w:szCs w:val="20"/>
+        </w:rPr>
+      </w:pPr>
+      <w:r>
+        <w:rPr>
+          <w:b/>
+          <w:sz w:val="20"/>
+          <w:szCs w:val="20"/>
+        </w:rPr>
+        <w:t>CLÁUSULA DÉCIMA - DAS DISPOSIÇÕES FINAIS</w:t>
+      </w:r>
+    </w:p>
+    <w:p>
+      <w:pPr>
+        <w:widowControl w:val="0"/>
+        <w:jc w:val="both"/>
+        <w:rPr>
+          <w:sz w:val="20"/>
+          <w:szCs w:val="20"/>
+        </w:rPr>
+      </w:pPr>
+    </w:p>
+    <w:p>
+      <w:pPr>
+        <w:widowControl w:val="0"/>
+        <w:ind w:left="360"/>
+        <w:jc w:val="both"/>
+        <w:rPr>
+          <w:sz w:val="20"/>
+          <w:szCs w:val="20"/>
+        </w:rPr>
+      </w:pPr>
+      <w:r>
+        <w:rPr>
+          <w:b/>
+          <w:sz w:val="20"/>
+          <w:szCs w:val="20"/>
+        </w:rPr>
+        <w:t>10.1</w:t>
+      </w:r>
+      <w:r>
+        <w:rPr>
+          <w:sz w:val="20"/>
+          <w:szCs w:val="20"/>
+        </w:rPr>
+        <w:t xml:space="preserve">. Cada uma das partes garante à outra parte que está investida de todos os poderes e autoridade para firmar e cumprir as obrigações aqui previstas e consumar as transações aqui contempladas, e que a assinatura e o cumprimento do presente contrato não </w:t>
+      </w:r>
+      <w:proofErr w:type="gramStart"/>
+      <w:r>
+        <w:rPr>
+          <w:sz w:val="20"/>
+          <w:szCs w:val="20"/>
+        </w:rPr>
+        <w:t>resulta</w:t>
+      </w:r>
+      <w:proofErr w:type="gramEnd"/>
+      <w:r>
+        <w:rPr>
+          <w:sz w:val="20"/>
+          <w:szCs w:val="20"/>
+        </w:rPr>
+        <w:t xml:space="preserve"> em violação de qualquer direito de terceiros, lei ou regulamento aplicável.</w:t>
+      </w:r>
+    </w:p>
+    <w:p>
+      <w:pPr>
+        <w:widowControl w:val="0"/>
+        <w:jc w:val="both"/>
+        <w:rPr>
+          <w:sz w:val="20"/>
+          <w:szCs w:val="20"/>
+        </w:rPr>
+      </w:pPr>
+    </w:p>
+    <w:p>
+      <w:pPr>
+        <w:widowControl w:val="0"/>
+        <w:ind w:left="360"/>
+        <w:jc w:val="both"/>
+        <w:rPr>
+          <w:sz w:val="20"/>
+          <w:szCs w:val="20"/>
+        </w:rPr>
+      </w:pPr>
+      <w:r>
+        <w:rPr>
+          <w:b/>
+          <w:sz w:val="20"/>
+          <w:szCs w:val="20"/>
+        </w:rPr>
+        <w:t>10.2</w:t>
+      </w:r>
+      <w:r>
+        <w:rPr>
+          <w:sz w:val="20"/>
+          <w:szCs w:val="20"/>
+        </w:rPr>
+        <w:t>. O contrato é celebrado em caráter irrevogável e irretratável e todas as disposições nele contidas obrigam as partes e seus sucessores, a qualquer título.</w:t>
+      </w:r>
+    </w:p>
+    <w:p>
+      <w:pPr>
+        <w:widowControl w:val="0"/>
+        <w:jc w:val="both"/>
+        <w:rPr>
+          <w:sz w:val="20"/>
+          <w:szCs w:val="20"/>
+        </w:rPr>
+      </w:pPr>
+    </w:p>
+    <w:p>
+      <w:pPr>
+        <w:widowControl w:val="0"/>
+        <w:ind w:left="360"/>
+        <w:jc w:val="both"/>
+        <w:rPr>
+          <w:sz w:val="20"/>
+          <w:szCs w:val="20"/>
+        </w:rPr>
+      </w:pPr>
+      <w:r>
+        <w:rPr>
+          <w:b/>
+          <w:sz w:val="20"/>
+          <w:szCs w:val="20"/>
+        </w:rPr>
+        <w:t>10.3.</w:t>
+      </w:r>
+      <w:r>
+        <w:rPr>
+          <w:sz w:val="20"/>
+          <w:szCs w:val="20"/>
+        </w:rPr>
+        <w:t xml:space="preserve"> A tolerância ao descumprimento de qualquer cláusula deste contrato não importará em renúncia ao direito de exigir o cumprimento respectivo, nem de resolver o presente termo, por inadimplemento da outra parte.</w:t>
+      </w:r>
+    </w:p>
+    <w:p>
+      <w:pPr>
+        <w:widowControl w:val="0"/>
+        <w:jc w:val="both"/>
+        <w:rPr>
+          <w:sz w:val="20"/>
+          <w:szCs w:val="20"/>
+        </w:rPr>
+      </w:pPr>
+    </w:p>
+    <w:p>
+      <w:pPr>
+        <w:widowControl w:val="0"/>
+        <w:ind w:left="360"/>
+        <w:jc w:val="both"/>
+        <w:rPr>
+          <w:sz w:val="20"/>
+          <w:szCs w:val="20"/>
+        </w:rPr>
+      </w:pPr>
+      <w:r>
+        <w:rPr>
+          <w:b/>
+          <w:sz w:val="20"/>
+          <w:szCs w:val="20"/>
+        </w:rPr>
+        <w:t>10.4.</w:t>
+      </w:r>
+      <w:r>
+        <w:rPr>
+          <w:sz w:val="20"/>
+          <w:szCs w:val="20"/>
+        </w:rPr>
+        <w:t xml:space="preserve"> Por força deste contrato, não se estabelecem vínculos de qualquer natureza entre o </w:t>
+      </w:r>
+      <w:r>
+        <w:rPr>
+          <w:b/>
+          <w:sz w:val="20"/>
+          <w:szCs w:val="20"/>
+        </w:rPr>
+        <w:t>CONTRATANTE</w:t>
+      </w:r>
+      <w:r>
+        <w:rPr>
+          <w:sz w:val="20"/>
+          <w:szCs w:val="20"/>
+        </w:rPr>
+        <w:t xml:space="preserve"> e a </w:t>
+      </w:r>
+      <w:r>
+        <w:rPr>
+          <w:b/>
+          <w:sz w:val="20"/>
+          <w:szCs w:val="20"/>
+        </w:rPr>
+        <w:t>AIESEC</w:t>
+      </w:r>
+      <w:r>
+        <w:rPr>
+          <w:sz w:val="20"/>
+          <w:szCs w:val="20"/>
+        </w:rPr>
+        <w:t xml:space="preserve">, não configurando, em decorrência das obrigações aqui assumidas, qualquer relação de mandato ou vínculo empregatício entre o </w:t>
+      </w:r>
+      <w:r>
+        <w:rPr>
+          <w:b/>
+          <w:sz w:val="20"/>
+          <w:szCs w:val="20"/>
+        </w:rPr>
+        <w:t>CONTRATANTE</w:t>
+      </w:r>
+      <w:r>
+        <w:rPr>
+          <w:sz w:val="20"/>
+          <w:szCs w:val="20"/>
+        </w:rPr>
+        <w:t xml:space="preserve"> e a </w:t>
+      </w:r>
+      <w:r>
+        <w:rPr>
+          <w:b/>
+          <w:sz w:val="20"/>
+          <w:szCs w:val="20"/>
+        </w:rPr>
+        <w:t>AIESEC</w:t>
+      </w:r>
+      <w:r>
+        <w:rPr>
+          <w:sz w:val="20"/>
+          <w:szCs w:val="20"/>
+        </w:rPr>
+        <w:t>.</w:t>
+      </w:r>
+    </w:p>
+    <w:p>
+      <w:pPr>
+        <w:widowControl w:val="0"/>
+        <w:jc w:val="both"/>
+        <w:rPr>
+          <w:sz w:val="20"/>
+          <w:szCs w:val="20"/>
+        </w:rPr>
+      </w:pPr>
+    </w:p>
+    <w:p>
+      <w:pPr>
+        <w:widowControl w:val="0"/>
+        <w:ind w:left="360"/>
+        <w:jc w:val="both"/>
+        <w:rPr>
+          <w:sz w:val="20"/>
+          <w:szCs w:val="20"/>
+        </w:rPr>
+      </w:pPr>
+      <w:r>
+        <w:rPr>
+          <w:b/>
+          <w:sz w:val="20"/>
+          <w:szCs w:val="20"/>
+        </w:rPr>
+        <w:t>10.5.</w:t>
+      </w:r>
+      <w:r>
+        <w:rPr>
+          <w:sz w:val="20"/>
+          <w:szCs w:val="20"/>
+        </w:rPr>
+        <w:t xml:space="preserve"> Qualquer disposição ou obrigação constante deste contrato que não seja incompatível com o seu término ou resolução, permanecerá válida e exigível mesmo após o referido término ou resolução.</w:t>
+      </w:r>
+    </w:p>
+    <w:p>
+      <w:pPr>
+        <w:widowControl w:val="0"/>
+        <w:jc w:val="both"/>
+        <w:rPr>
+          <w:sz w:val="20"/>
+          <w:szCs w:val="20"/>
+        </w:rPr>
+      </w:pPr>
+    </w:p>
+    <w:p>
+      <w:pPr>
+        <w:widowControl w:val="0"/>
+        <w:ind w:left="360"/>
+        <w:jc w:val="both"/>
+        <w:rPr>
+          <w:sz w:val="20"/>
+          <w:szCs w:val="20"/>
+        </w:rPr>
+      </w:pPr>
+      <w:r>
+        <w:rPr>
+          <w:b/>
+          <w:sz w:val="20"/>
+          <w:szCs w:val="20"/>
+        </w:rPr>
+        <w:t>10.6.</w:t>
+      </w:r>
+      <w:r>
+        <w:rPr>
+          <w:sz w:val="20"/>
+          <w:szCs w:val="20"/>
+        </w:rPr>
+        <w:t xml:space="preserve"> O presente contrato é regido pelas condições gerais e pela ordem correspondente, estando submetido às leis da República Federativa do Brasil.</w:t>
+      </w:r>
+    </w:p>
+    <w:p>
+      <w:pPr>
+        <w:widowControl w:val="0"/>
+        <w:jc w:val="both"/>
+        <w:rPr>
+          <w:sz w:val="20"/>
+          <w:szCs w:val="20"/>
+        </w:rPr>
+      </w:pPr>
+    </w:p>
+    <w:p>
+      <w:pPr>
+        <w:widowControl w:val="0"/>
+        <w:ind w:left="360"/>
+        <w:jc w:val="both"/>
+        <w:rPr>
+          <w:sz w:val="20"/>
+          <w:szCs w:val="20"/>
+        </w:rPr>
+      </w:pPr>
+      <w:r>
+        <w:rPr>
+          <w:b/>
+          <w:sz w:val="20"/>
+          <w:szCs w:val="20"/>
+        </w:rPr>
+        <w:t>10.7</w:t>
+      </w:r>
+      <w:r>
+        <w:rPr>
+          <w:sz w:val="20"/>
+          <w:szCs w:val="20"/>
+        </w:rPr>
+        <w:t xml:space="preserve">. A </w:t>
+      </w:r>
+      <w:r>
+        <w:rPr>
+          <w:b/>
+          <w:sz w:val="20"/>
+          <w:szCs w:val="20"/>
+        </w:rPr>
+        <w:t>AIESEC</w:t>
+      </w:r>
+      <w:r>
+        <w:rPr>
+          <w:sz w:val="20"/>
+          <w:szCs w:val="20"/>
+        </w:rPr>
+        <w:t xml:space="preserve"> fica isenta de qualquer responsabilidade, de qualquer espécie, concernente a situações de risco ou perigo às quais a(o) </w:t>
+      </w:r>
+      <w:r>
+        <w:rPr>
+          <w:b/>
+          <w:sz w:val="20"/>
+          <w:szCs w:val="20"/>
+        </w:rPr>
+        <w:t>CONTRATANTE</w:t>
+      </w:r>
+      <w:r>
+        <w:rPr>
+          <w:sz w:val="20"/>
+          <w:szCs w:val="20"/>
+        </w:rPr>
+        <w:t xml:space="preserve"> se expuser, de forma intencional ou não, e que venham a acarretar danos físicos ou morais a este. Situações tais como acidentes de qualquer natureza, internações hospitalares, medicamentos, problemas relacionados à segurança em áreas externas à sede da empresa/organização onde se realizará o intercâmbio,  ou em sua própria residência, problemas com as polícias locais ou com o Serviço de Imigração, entre outras situações não previstas neste termo, serão de integral responsabilidade do(a) </w:t>
+      </w:r>
+      <w:r>
+        <w:rPr>
+          <w:b/>
+          <w:sz w:val="20"/>
+          <w:szCs w:val="20"/>
+        </w:rPr>
+        <w:t>CONTRATANTE</w:t>
+      </w:r>
+      <w:r>
+        <w:rPr>
+          <w:sz w:val="20"/>
+          <w:szCs w:val="20"/>
+        </w:rPr>
+        <w:t>, inclusive no que tange a eventuais despesas decorrentes de quaisquer das situações supramencionadas.</w:t>
+      </w:r>
+    </w:p>
+    <w:p>
+      <w:pPr>
+        <w:widowControl w:val="0"/>
+        <w:jc w:val="both"/>
+        <w:rPr>
+          <w:sz w:val="20"/>
+          <w:szCs w:val="20"/>
+        </w:rPr>
+      </w:pPr>
+    </w:p>
+    <w:p>
+      <w:pPr>
+        <w:widowControl w:val="0"/>
+        <w:jc w:val="both"/>
+        <w:rPr>
+          <w:sz w:val="20"/>
+          <w:szCs w:val="20"/>
+        </w:rPr>
+      </w:pPr>
+    </w:p>
+    <w:p>
+      <w:pPr>
+        <w:widowControl w:val="0"/>
+        <w:jc w:val="both"/>
+        <w:rPr>
+          <w:sz w:val="20"/>
+          <w:szCs w:val="20"/>
+        </w:rPr>
+      </w:pPr>
+      <w:r>
+        <w:rPr>
+          <w:b/>
+          <w:sz w:val="20"/>
+          <w:szCs w:val="20"/>
+        </w:rPr>
+        <w:t>CLÁUSULA DÉCIMA PRIMEIRA – DAS RECLAMAÇÕES</w:t>
+      </w:r>
+    </w:p>
+    <w:p>
+      <w:pPr>
+        <w:widowControl w:val="0"/>
+        <w:jc w:val="both"/>
+        <w:rPr>
+          <w:sz w:val="20"/>
+          <w:szCs w:val="20"/>
+        </w:rPr>
+      </w:pPr>
+    </w:p>
+    <w:p>
+      <w:pPr>
+        <w:widowControl w:val="0"/>
+        <w:ind w:left="360"/>
+        <w:jc w:val="both"/>
+        <w:rPr>
+          <w:sz w:val="20"/>
+          <w:szCs w:val="20"/>
+        </w:rPr>
+      </w:pPr>
+      <w:r>
+        <w:rPr>
+          <w:b/>
+          <w:sz w:val="20"/>
+          <w:szCs w:val="20"/>
+        </w:rPr>
+        <w:t xml:space="preserve">11.1. </w:t>
+      </w:r>
+      <w:r>
+        <w:rPr>
+          <w:sz w:val="20"/>
+          <w:szCs w:val="20"/>
+        </w:rPr>
+        <w:t xml:space="preserve">Em caso de reclamações quanto à prestação dos serviços, o(a) </w:t>
+      </w:r>
+      <w:r>
+        <w:rPr>
+          <w:b/>
+          <w:sz w:val="20"/>
+          <w:szCs w:val="20"/>
+        </w:rPr>
+        <w:t>CONTRATANTE</w:t>
+      </w:r>
+      <w:r>
+        <w:rPr>
+          <w:sz w:val="20"/>
+          <w:szCs w:val="20"/>
+        </w:rPr>
+        <w:t xml:space="preserve"> as encaminhará por escrito à </w:t>
+      </w:r>
+      <w:r>
+        <w:rPr>
+          <w:b/>
+          <w:sz w:val="20"/>
+          <w:szCs w:val="20"/>
+        </w:rPr>
+        <w:t>AIESEC</w:t>
+      </w:r>
+      <w:r>
+        <w:rPr>
+          <w:sz w:val="20"/>
+          <w:szCs w:val="20"/>
+        </w:rPr>
+        <w:t xml:space="preserve"> até 30 dias após o encerramento dos mesmos, conforme </w:t>
       </w:r>
       <w:r>
         <w:rPr>
@@ -5810,33 +6074,379 @@
           <w:szCs w:val="20"/>
         </w:rPr>
         <w:lastRenderedPageBreak/>
-        <w:t xml:space="preserve">políticas internas de intercâmbio – </w:t>
-      </w:r>
-      <w:r>
-        <w:rPr>
-          <w:i/>
-          <w:sz w:val="20"/>
-          <w:szCs w:val="20"/>
-        </w:rPr>
-        <w:t xml:space="preserve">Exchange </w:t>
+        <w:t>previsto no art. 26, I, § 1º, do Código de Defesa do Consumidor. Se não o fizer dentro do prazo estipulado, a relação contratual será considerada perfeita e acabada.</w:t>
+      </w:r>
+      <w:r>
+        <w:rPr>
+          <w:b/>
+          <w:sz w:val="20"/>
+          <w:szCs w:val="20"/>
+        </w:rPr>
+        <w:t xml:space="preserve"> </w:t>
+      </w:r>
+    </w:p>
+    <w:p>
+      <w:pPr>
+        <w:widowControl w:val="0"/>
+        <w:jc w:val="both"/>
+        <w:rPr>
+          <w:sz w:val="20"/>
+          <w:szCs w:val="20"/>
+        </w:rPr>
+      </w:pPr>
+    </w:p>
+    <w:p>
+      <w:pPr>
+        <w:widowControl w:val="0"/>
+        <w:jc w:val="both"/>
+        <w:rPr>
+          <w:sz w:val="20"/>
+          <w:szCs w:val="20"/>
+        </w:rPr>
+      </w:pPr>
+    </w:p>
+    <w:p>
+      <w:pPr>
+        <w:widowControl w:val="0"/>
+        <w:jc w:val="both"/>
+        <w:rPr>
+          <w:sz w:val="20"/>
+          <w:szCs w:val="20"/>
+        </w:rPr>
+      </w:pPr>
+      <w:r>
+        <w:rPr>
+          <w:b/>
+          <w:sz w:val="20"/>
+          <w:szCs w:val="20"/>
+        </w:rPr>
+        <w:t>CLÁUSULA DÉCIMA SEGUNDA – DO FORO E DA SOLUÇÃO DE CONTROVÉRSIAS</w:t>
+      </w:r>
+    </w:p>
+    <w:p>
+      <w:pPr>
+        <w:widowControl w:val="0"/>
+        <w:jc w:val="both"/>
+        <w:rPr>
+          <w:sz w:val="20"/>
+          <w:szCs w:val="20"/>
+        </w:rPr>
+      </w:pPr>
+    </w:p>
+    <w:p>
+      <w:pPr>
+        <w:widowControl w:val="0"/>
+        <w:ind w:left="360"/>
+        <w:jc w:val="both"/>
+        <w:rPr>
+          <w:sz w:val="20"/>
+          <w:szCs w:val="20"/>
+        </w:rPr>
+      </w:pPr>
+      <w:r>
+        <w:rPr>
+          <w:b/>
+          <w:sz w:val="20"/>
+          <w:szCs w:val="20"/>
+        </w:rPr>
+        <w:t>12.1</w:t>
+      </w:r>
+      <w:r>
+        <w:rPr>
+          <w:sz w:val="20"/>
+          <w:szCs w:val="20"/>
+        </w:rPr>
+        <w:t>. As partes empreenderão seus melhores esforços para liquidar, com boa-fé e em atendimento ao seu mútuo interesse, quaisquer divergências ou controvérsias relacionadas ao contrato ou dele decorrentes, no menor prazo que a situação concreta lhes permitir.</w:t>
+      </w:r>
+    </w:p>
+    <w:p>
+      <w:pPr>
+        <w:widowControl w:val="0"/>
+        <w:jc w:val="both"/>
+        <w:rPr>
+          <w:sz w:val="20"/>
+          <w:szCs w:val="20"/>
+        </w:rPr>
+      </w:pPr>
+    </w:p>
+    <w:p>
+      <w:pPr>
+        <w:widowControl w:val="0"/>
+        <w:ind w:left="360"/>
+        <w:jc w:val="both"/>
+        <w:rPr>
+          <w:sz w:val="20"/>
+          <w:szCs w:val="20"/>
+        </w:rPr>
+      </w:pPr>
+      <w:r>
+        <w:rPr>
+          <w:b/>
+          <w:sz w:val="20"/>
+          <w:szCs w:val="20"/>
+        </w:rPr>
+        <w:t>12.2.</w:t>
+      </w:r>
+      <w:r>
+        <w:rPr>
+          <w:sz w:val="20"/>
+          <w:szCs w:val="20"/>
+        </w:rPr>
+        <w:t xml:space="preserve"> Fica eleito o Foro da Comarca de </w:t>
+      </w:r>
+      <w:r>
+        <w:rPr>
+          <w:sz w:val="20"/>
+          <w:szCs w:val="20"/>
+        </w:rPr>
+        <w:t>&lt;&lt;</w:t>
       </w:r>
       <w:proofErr w:type="spellStart"/>
       <w:r>
         <w:rPr>
-          <w:i/>
-          <w:sz w:val="20"/>
-          <w:szCs w:val="20"/>
-        </w:rPr>
-        <w:t>Product</w:t>
+          <w:sz w:val="20"/>
+          <w:szCs w:val="20"/>
+        </w:rPr>
+        <w:t>cidade</w:t>
+      </w:r>
+      <w:r>
+        <w:rPr>
+          <w:sz w:val="20"/>
+          <w:szCs w:val="20"/>
+        </w:rPr>
+        <w:t>AIESEC</w:t>
       </w:r>
       <w:proofErr w:type="spellEnd"/>
       <w:r>
         <w:rPr>
-          <w:i/>
-          <w:sz w:val="20"/>
-          <w:szCs w:val="20"/>
-        </w:rPr>
-        <w:t xml:space="preserve"> Policies (XPP)</w:t>
+          <w:sz w:val="20"/>
+          <w:szCs w:val="20"/>
+        </w:rPr>
+        <w:t>&gt;&gt;</w:t>
+      </w:r>
+      <w:r>
+        <w:rPr>
+          <w:sz w:val="20"/>
+          <w:szCs w:val="20"/>
+        </w:rPr>
+        <w:t xml:space="preserve">, Estado de </w:t>
+      </w:r>
+      <w:r>
+        <w:rPr>
+          <w:sz w:val="20"/>
+          <w:szCs w:val="20"/>
+        </w:rPr>
+        <w:t>&lt;&lt;</w:t>
+      </w:r>
+      <w:proofErr w:type="spellStart"/>
+      <w:r>
+        <w:rPr>
+          <w:sz w:val="20"/>
+          <w:szCs w:val="20"/>
+        </w:rPr>
+        <w:t>estadoCompleto</w:t>
+      </w:r>
+      <w:r>
+        <w:rPr>
+          <w:sz w:val="20"/>
+          <w:szCs w:val="20"/>
+        </w:rPr>
+        <w:t>AIESEC</w:t>
+      </w:r>
+      <w:proofErr w:type="spellEnd"/>
+      <w:r>
+        <w:rPr>
+          <w:sz w:val="20"/>
+          <w:szCs w:val="20"/>
+        </w:rPr>
+        <w:t>&gt;&gt;</w:t>
+      </w:r>
+      <w:r>
+        <w:rPr>
+          <w:sz w:val="20"/>
+          <w:szCs w:val="20"/>
+        </w:rPr>
+        <w:t>, para dirimir qualquer dúvida ou solucionar eventuais litígios que possam surgir na execução do presente contrato, regendo-se pela legislação em vigor todos os casos não previstos no presente instrumento contratual.</w:t>
+      </w:r>
+    </w:p>
+    <w:p>
+      <w:pPr>
+        <w:widowControl w:val="0"/>
+        <w:jc w:val="both"/>
+        <w:rPr>
+          <w:sz w:val="20"/>
+          <w:szCs w:val="20"/>
+        </w:rPr>
+      </w:pPr>
+    </w:p>
+    <w:p>
+      <w:pPr>
+        <w:widowControl w:val="0"/>
+        <w:jc w:val="both"/>
+        <w:rPr>
+          <w:sz w:val="20"/>
+          <w:szCs w:val="20"/>
+        </w:rPr>
+      </w:pPr>
+      <w:r>
+        <w:rPr>
+          <w:sz w:val="20"/>
+          <w:szCs w:val="20"/>
+        </w:rPr>
+        <w:t xml:space="preserve">E por estarem as partes de pleno acordo com o disposto neste instrumento particular, assinam-no em duas vias de igual teor e forma, na presença de duas testemunhas destinando-se uma via a cada parte interessada. </w:t>
+      </w:r>
+    </w:p>
+    <w:p>
+      <w:pPr>
+        <w:widowControl w:val="0"/>
+        <w:jc w:val="both"/>
+        <w:rPr>
+          <w:sz w:val="20"/>
+          <w:szCs w:val="20"/>
+        </w:rPr>
+      </w:pPr>
+    </w:p>
+    <w:p>
+      <w:pPr>
+        <w:jc w:val="both"/>
+        <w:rPr>
+          <w:sz w:val="20"/>
+          <w:szCs w:val="20"/>
+        </w:rPr>
+      </w:pPr>
+      <w:r>
+        <w:rPr>
+          <w:sz w:val="20"/>
+          <w:szCs w:val="20"/>
+        </w:rPr>
+        <w:t>&lt;&lt;</w:t>
+      </w:r>
+      <w:proofErr w:type="spellStart"/>
+      <w:r>
+        <w:rPr>
+          <w:sz w:val="20"/>
+          <w:szCs w:val="20"/>
+        </w:rPr>
+        <w:t>cidadeAIESEC</w:t>
+      </w:r>
+      <w:proofErr w:type="spellEnd"/>
+      <w:r>
+        <w:rPr>
+          <w:sz w:val="20"/>
+          <w:szCs w:val="20"/>
+        </w:rPr>
+        <w:t>&gt;&gt;</w:t>
+      </w:r>
+      <w:r>
+        <w:rPr>
+          <w:sz w:val="20"/>
+          <w:szCs w:val="20"/>
+        </w:rPr>
+        <w:t xml:space="preserve"> </w:t>
+      </w:r>
+      <w:r>
+        <w:rPr>
+          <w:sz w:val="20"/>
+          <w:szCs w:val="20"/>
+        </w:rPr>
+        <w:t xml:space="preserve">- </w:t>
+      </w:r>
+      <w:r>
+        <w:rPr>
+          <w:sz w:val="20"/>
+          <w:szCs w:val="20"/>
+        </w:rPr>
+        <w:t>&lt;&lt;UFAIESEC&gt;&gt;</w:t>
+      </w:r>
+      <w:r>
+        <w:rPr>
+          <w:sz w:val="20"/>
+          <w:szCs w:val="20"/>
+        </w:rPr>
+        <w:t xml:space="preserve">, </w:t>
+      </w:r>
+      <w:r>
+        <w:rPr>
+          <w:sz w:val="20"/>
+          <w:szCs w:val="20"/>
+        </w:rPr>
+        <w:t>&lt;&lt;</w:t>
+      </w:r>
+      <w:proofErr w:type="spellStart"/>
+      <w:r>
+        <w:rPr>
+          <w:sz w:val="20"/>
+          <w:szCs w:val="20"/>
+        </w:rPr>
+        <w:t>diaApproved</w:t>
+      </w:r>
+      <w:proofErr w:type="spellEnd"/>
+      <w:r>
+        <w:rPr>
+          <w:sz w:val="20"/>
+          <w:szCs w:val="20"/>
+        </w:rPr>
+        <w:t>&gt;&gt;</w:t>
+      </w:r>
+      <w:r>
+        <w:rPr>
+          <w:sz w:val="20"/>
+          <w:szCs w:val="20"/>
+        </w:rPr>
+        <w:t xml:space="preserve"> de </w:t>
+      </w:r>
+      <w:r>
+        <w:rPr>
+          <w:sz w:val="20"/>
+          <w:szCs w:val="20"/>
+        </w:rPr>
+        <w:t>&lt;&lt;</w:t>
+      </w:r>
+      <w:proofErr w:type="spellStart"/>
+      <w:r>
+        <w:rPr>
+          <w:sz w:val="20"/>
+          <w:szCs w:val="20"/>
+        </w:rPr>
+        <w:t>mesExtensoApproved</w:t>
+      </w:r>
+      <w:proofErr w:type="spellEnd"/>
+      <w:r>
+        <w:rPr>
+          <w:sz w:val="20"/>
+          <w:szCs w:val="20"/>
+        </w:rPr>
+        <w:t>&gt;&gt;</w:t>
+      </w:r>
+      <w:r>
+        <w:rPr>
+          <w:sz w:val="20"/>
+          <w:szCs w:val="20"/>
+        </w:rPr>
+        <w:t xml:space="preserve"> de </w:t>
+      </w:r>
+      <w:r>
+        <w:rPr>
+          <w:sz w:val="20"/>
+          <w:szCs w:val="20"/>
+        </w:rPr>
+        <w:t>&lt;&lt;</w:t>
+      </w:r>
+      <w:proofErr w:type="spellStart"/>
+      <w:r>
+        <w:rPr>
+          <w:sz w:val="20"/>
+          <w:szCs w:val="20"/>
+        </w:rPr>
+        <w:t>anoApproved</w:t>
+      </w:r>
+      <w:proofErr w:type="spellEnd"/>
+      <w:r>
+        <w:rPr>
+          <w:sz w:val="20"/>
+          <w:szCs w:val="20"/>
+        </w:rPr>
+        <w:t>&gt;&gt;</w:t>
       </w:r>
       <w:r>
         <w:rPr>
@@ -5844,857 +6454,6 @@
           <w:szCs w:val="20"/>
         </w:rPr>
         <w:t>.</w:t>
-      </w:r>
-    </w:p>
-    <w:p>
-      <w:pPr>
-        <w:widowControl w:val="0"/>
-        <w:ind w:left="360"/>
-        <w:jc w:val="both"/>
-        <w:rPr>
-          <w:b/>
-          <w:sz w:val="20"/>
-          <w:szCs w:val="20"/>
-        </w:rPr>
-      </w:pPr>
-    </w:p>
-    <w:p>
-      <w:pPr>
-        <w:widowControl w:val="0"/>
-        <w:jc w:val="both"/>
-        <w:rPr>
-          <w:sz w:val="20"/>
-          <w:szCs w:val="20"/>
-        </w:rPr>
-      </w:pPr>
-    </w:p>
-    <w:p>
-      <w:pPr>
-        <w:widowControl w:val="0"/>
-        <w:jc w:val="both"/>
-        <w:rPr>
-          <w:sz w:val="20"/>
-          <w:szCs w:val="20"/>
-        </w:rPr>
-      </w:pPr>
-    </w:p>
-    <w:p>
-      <w:pPr>
-        <w:widowControl w:val="0"/>
-        <w:jc w:val="both"/>
-        <w:rPr>
-          <w:sz w:val="20"/>
-          <w:szCs w:val="20"/>
-        </w:rPr>
-      </w:pPr>
-      <w:r>
-        <w:rPr>
-          <w:b/>
-          <w:sz w:val="20"/>
-          <w:szCs w:val="20"/>
-        </w:rPr>
-        <w:t>CLÁUSULA NONA – DO SIGILO E CONFIDENCIALIDADE</w:t>
-      </w:r>
-    </w:p>
-    <w:p>
-      <w:pPr>
-        <w:widowControl w:val="0"/>
-        <w:jc w:val="both"/>
-        <w:rPr>
-          <w:sz w:val="20"/>
-          <w:szCs w:val="20"/>
-        </w:rPr>
-      </w:pPr>
-    </w:p>
-    <w:p>
-      <w:pPr>
-        <w:widowControl w:val="0"/>
-        <w:ind w:left="360"/>
-        <w:jc w:val="both"/>
-        <w:rPr>
-          <w:sz w:val="20"/>
-          <w:szCs w:val="20"/>
-        </w:rPr>
-      </w:pPr>
-      <w:bookmarkStart w:id="2" w:name="_30j0zll" w:colFirst="0" w:colLast="0"/>
-      <w:bookmarkEnd w:id="2"/>
-      <w:r>
-        <w:rPr>
-          <w:b/>
-          <w:sz w:val="20"/>
-          <w:szCs w:val="20"/>
-        </w:rPr>
-        <w:t>9.1</w:t>
-      </w:r>
-      <w:r>
-        <w:rPr>
-          <w:sz w:val="20"/>
-          <w:szCs w:val="20"/>
-        </w:rPr>
-        <w:t xml:space="preserve"> A </w:t>
-      </w:r>
-      <w:r>
-        <w:rPr>
-          <w:b/>
-          <w:sz w:val="20"/>
-          <w:szCs w:val="20"/>
-        </w:rPr>
-        <w:t>AIESEC</w:t>
-      </w:r>
-      <w:r>
-        <w:rPr>
-          <w:sz w:val="20"/>
-          <w:szCs w:val="20"/>
-        </w:rPr>
-        <w:t xml:space="preserve"> compromete-se em manter a máxima confidência e sigilo de todas as informações prestadas pelo(a) </w:t>
-      </w:r>
-      <w:r>
-        <w:rPr>
-          <w:b/>
-          <w:sz w:val="20"/>
-          <w:szCs w:val="20"/>
-        </w:rPr>
-        <w:t>CONTRATANTE</w:t>
-      </w:r>
-      <w:r>
-        <w:rPr>
-          <w:sz w:val="20"/>
-          <w:szCs w:val="20"/>
-        </w:rPr>
-        <w:t xml:space="preserve">, sendo as mesmas utilizadas exclusivamente para a busca da oportunidade de estágio profissional oferecida pela </w:t>
-      </w:r>
-      <w:r>
-        <w:rPr>
-          <w:b/>
-          <w:sz w:val="20"/>
-          <w:szCs w:val="20"/>
-        </w:rPr>
-        <w:t>AIESEC</w:t>
-      </w:r>
-      <w:r>
-        <w:rPr>
-          <w:sz w:val="20"/>
-          <w:szCs w:val="20"/>
-        </w:rPr>
-        <w:t xml:space="preserve">, e inserção dos dados no sistema </w:t>
-      </w:r>
-      <w:r>
-        <w:rPr>
-          <w:i/>
-          <w:sz w:val="20"/>
-          <w:szCs w:val="20"/>
-        </w:rPr>
-        <w:t>opportunities.aiesec.org</w:t>
-      </w:r>
-      <w:r>
-        <w:rPr>
-          <w:sz w:val="20"/>
-          <w:szCs w:val="20"/>
-        </w:rPr>
-        <w:t>.</w:t>
-      </w:r>
-    </w:p>
-    <w:p>
-      <w:pPr>
-        <w:widowControl w:val="0"/>
-        <w:jc w:val="both"/>
-        <w:rPr>
-          <w:sz w:val="20"/>
-          <w:szCs w:val="20"/>
-        </w:rPr>
-      </w:pPr>
-    </w:p>
-    <w:p>
-      <w:pPr>
-        <w:widowControl w:val="0"/>
-        <w:jc w:val="both"/>
-        <w:rPr>
-          <w:sz w:val="20"/>
-          <w:szCs w:val="20"/>
-        </w:rPr>
-      </w:pPr>
-    </w:p>
-    <w:p>
-      <w:pPr>
-        <w:widowControl w:val="0"/>
-        <w:jc w:val="both"/>
-        <w:rPr>
-          <w:sz w:val="20"/>
-          <w:szCs w:val="20"/>
-        </w:rPr>
-      </w:pPr>
-      <w:r>
-        <w:rPr>
-          <w:b/>
-          <w:sz w:val="20"/>
-          <w:szCs w:val="20"/>
-        </w:rPr>
-        <w:t>CLÁUSULA DÉCIMA - DAS DISPOSIÇÕES FINAIS</w:t>
-      </w:r>
-    </w:p>
-    <w:p>
-      <w:pPr>
-        <w:widowControl w:val="0"/>
-        <w:jc w:val="both"/>
-        <w:rPr>
-          <w:sz w:val="20"/>
-          <w:szCs w:val="20"/>
-        </w:rPr>
-      </w:pPr>
-    </w:p>
-    <w:p>
-      <w:pPr>
-        <w:widowControl w:val="0"/>
-        <w:ind w:left="360"/>
-        <w:jc w:val="both"/>
-        <w:rPr>
-          <w:sz w:val="20"/>
-          <w:szCs w:val="20"/>
-        </w:rPr>
-      </w:pPr>
-      <w:r>
-        <w:rPr>
-          <w:b/>
-          <w:sz w:val="20"/>
-          <w:szCs w:val="20"/>
-        </w:rPr>
-        <w:t>10.1</w:t>
-      </w:r>
-      <w:r>
-        <w:rPr>
-          <w:sz w:val="20"/>
-          <w:szCs w:val="20"/>
-        </w:rPr>
-        <w:t xml:space="preserve">. Cada uma das partes garante à outra parte que está investida de todos os poderes e autoridade para firmar e cumprir as obrigações aqui previstas e consumar as transações aqui contempladas, e que a assinatura e o cumprimento do presente contrato não </w:t>
-      </w:r>
-      <w:proofErr w:type="gramStart"/>
-      <w:r>
-        <w:rPr>
-          <w:sz w:val="20"/>
-          <w:szCs w:val="20"/>
-        </w:rPr>
-        <w:t>resulta</w:t>
-      </w:r>
-      <w:proofErr w:type="gramEnd"/>
-      <w:r>
-        <w:rPr>
-          <w:sz w:val="20"/>
-          <w:szCs w:val="20"/>
-        </w:rPr>
-        <w:t xml:space="preserve"> em violação de qualquer direito de terceiros, lei ou regulamento aplicável.</w:t>
-      </w:r>
-    </w:p>
-    <w:p>
-      <w:pPr>
-        <w:widowControl w:val="0"/>
-        <w:jc w:val="both"/>
-        <w:rPr>
-          <w:sz w:val="20"/>
-          <w:szCs w:val="20"/>
-        </w:rPr>
-      </w:pPr>
-    </w:p>
-    <w:p>
-      <w:pPr>
-        <w:widowControl w:val="0"/>
-        <w:ind w:left="360"/>
-        <w:jc w:val="both"/>
-        <w:rPr>
-          <w:sz w:val="20"/>
-          <w:szCs w:val="20"/>
-        </w:rPr>
-      </w:pPr>
-      <w:r>
-        <w:rPr>
-          <w:b/>
-          <w:sz w:val="20"/>
-          <w:szCs w:val="20"/>
-        </w:rPr>
-        <w:t>10.2</w:t>
-      </w:r>
-      <w:r>
-        <w:rPr>
-          <w:sz w:val="20"/>
-          <w:szCs w:val="20"/>
-        </w:rPr>
-        <w:t>. O contrato é celebrado em caráter irrevogável e irretratável e todas as disposições nele contidas obrigam as partes e seus sucessores, a qualquer título.</w:t>
-      </w:r>
-    </w:p>
-    <w:p>
-      <w:pPr>
-        <w:widowControl w:val="0"/>
-        <w:jc w:val="both"/>
-        <w:rPr>
-          <w:sz w:val="20"/>
-          <w:szCs w:val="20"/>
-        </w:rPr>
-      </w:pPr>
-    </w:p>
-    <w:p>
-      <w:pPr>
-        <w:widowControl w:val="0"/>
-        <w:ind w:left="360"/>
-        <w:jc w:val="both"/>
-        <w:rPr>
-          <w:sz w:val="20"/>
-          <w:szCs w:val="20"/>
-        </w:rPr>
-      </w:pPr>
-      <w:r>
-        <w:rPr>
-          <w:b/>
-          <w:sz w:val="20"/>
-          <w:szCs w:val="20"/>
-        </w:rPr>
-        <w:t>10.3.</w:t>
-      </w:r>
-      <w:r>
-        <w:rPr>
-          <w:sz w:val="20"/>
-          <w:szCs w:val="20"/>
-        </w:rPr>
-        <w:t xml:space="preserve"> A tolerância ao descumprimento de qualquer cláusula deste contrato não importará em renúncia ao direito de exigir o cumprimento respectivo, nem de resolver o presente termo, por inadimplemento da outra parte.</w:t>
-      </w:r>
-    </w:p>
-    <w:p>
-      <w:pPr>
-        <w:widowControl w:val="0"/>
-        <w:jc w:val="both"/>
-        <w:rPr>
-          <w:sz w:val="20"/>
-          <w:szCs w:val="20"/>
-        </w:rPr>
-      </w:pPr>
-    </w:p>
-    <w:p>
-      <w:pPr>
-        <w:widowControl w:val="0"/>
-        <w:ind w:left="360"/>
-        <w:jc w:val="both"/>
-        <w:rPr>
-          <w:sz w:val="20"/>
-          <w:szCs w:val="20"/>
-        </w:rPr>
-      </w:pPr>
-      <w:r>
-        <w:rPr>
-          <w:b/>
-          <w:sz w:val="20"/>
-          <w:szCs w:val="20"/>
-        </w:rPr>
-        <w:t>10.4.</w:t>
-      </w:r>
-      <w:r>
-        <w:rPr>
-          <w:sz w:val="20"/>
-          <w:szCs w:val="20"/>
-        </w:rPr>
-        <w:t xml:space="preserve"> Por força deste contrato, não se estabelecem vínculos de qualquer natureza entre o </w:t>
-      </w:r>
-      <w:r>
-        <w:rPr>
-          <w:b/>
-          <w:sz w:val="20"/>
-          <w:szCs w:val="20"/>
-        </w:rPr>
-        <w:t>CONTRATANTE</w:t>
-      </w:r>
-      <w:r>
-        <w:rPr>
-          <w:sz w:val="20"/>
-          <w:szCs w:val="20"/>
-        </w:rPr>
-        <w:t xml:space="preserve"> e a </w:t>
-      </w:r>
-      <w:r>
-        <w:rPr>
-          <w:b/>
-          <w:sz w:val="20"/>
-          <w:szCs w:val="20"/>
-        </w:rPr>
-        <w:t>AIESEC</w:t>
-      </w:r>
-      <w:r>
-        <w:rPr>
-          <w:sz w:val="20"/>
-          <w:szCs w:val="20"/>
-        </w:rPr>
-        <w:t xml:space="preserve">, não configurando, em decorrência das obrigações aqui assumidas, qualquer relação de mandato ou vínculo empregatício entre o </w:t>
-      </w:r>
-      <w:r>
-        <w:rPr>
-          <w:b/>
-          <w:sz w:val="20"/>
-          <w:szCs w:val="20"/>
-        </w:rPr>
-        <w:t>CONTRATANTE</w:t>
-      </w:r>
-      <w:r>
-        <w:rPr>
-          <w:sz w:val="20"/>
-          <w:szCs w:val="20"/>
-        </w:rPr>
-        <w:t xml:space="preserve"> e a </w:t>
-      </w:r>
-      <w:r>
-        <w:rPr>
-          <w:b/>
-          <w:sz w:val="20"/>
-          <w:szCs w:val="20"/>
-        </w:rPr>
-        <w:t>AIESEC</w:t>
-      </w:r>
-      <w:r>
-        <w:rPr>
-          <w:sz w:val="20"/>
-          <w:szCs w:val="20"/>
-        </w:rPr>
-        <w:t>.</w:t>
-      </w:r>
-    </w:p>
-    <w:p>
-      <w:pPr>
-        <w:widowControl w:val="0"/>
-        <w:jc w:val="both"/>
-        <w:rPr>
-          <w:sz w:val="20"/>
-          <w:szCs w:val="20"/>
-        </w:rPr>
-      </w:pPr>
-    </w:p>
-    <w:p>
-      <w:pPr>
-        <w:widowControl w:val="0"/>
-        <w:ind w:left="360"/>
-        <w:jc w:val="both"/>
-        <w:rPr>
-          <w:sz w:val="20"/>
-          <w:szCs w:val="20"/>
-        </w:rPr>
-      </w:pPr>
-      <w:r>
-        <w:rPr>
-          <w:b/>
-          <w:sz w:val="20"/>
-          <w:szCs w:val="20"/>
-        </w:rPr>
-        <w:t>10.5.</w:t>
-      </w:r>
-      <w:r>
-        <w:rPr>
-          <w:sz w:val="20"/>
-          <w:szCs w:val="20"/>
-        </w:rPr>
-        <w:t xml:space="preserve"> Qualquer disposição ou obrigação constante deste contrato que não seja incompatível com o seu término ou resolução, permanecerá válida e exigível mesmo após o referido término ou resolução.</w:t>
-      </w:r>
-    </w:p>
-    <w:p>
-      <w:pPr>
-        <w:widowControl w:val="0"/>
-        <w:jc w:val="both"/>
-        <w:rPr>
-          <w:sz w:val="20"/>
-          <w:szCs w:val="20"/>
-        </w:rPr>
-      </w:pPr>
-    </w:p>
-    <w:p>
-      <w:pPr>
-        <w:widowControl w:val="0"/>
-        <w:ind w:left="360"/>
-        <w:jc w:val="both"/>
-        <w:rPr>
-          <w:sz w:val="20"/>
-          <w:szCs w:val="20"/>
-        </w:rPr>
-      </w:pPr>
-      <w:r>
-        <w:rPr>
-          <w:b/>
-          <w:sz w:val="20"/>
-          <w:szCs w:val="20"/>
-        </w:rPr>
-        <w:t>10.6.</w:t>
-      </w:r>
-      <w:r>
-        <w:rPr>
-          <w:sz w:val="20"/>
-          <w:szCs w:val="20"/>
-        </w:rPr>
-        <w:t xml:space="preserve"> O presente contrato é regido pelas condições gerais e pela ordem correspondente, estando submetido às leis da República Federativa do Brasil.</w:t>
-      </w:r>
-    </w:p>
-    <w:p>
-      <w:pPr>
-        <w:widowControl w:val="0"/>
-        <w:jc w:val="both"/>
-        <w:rPr>
-          <w:sz w:val="20"/>
-          <w:szCs w:val="20"/>
-        </w:rPr>
-      </w:pPr>
-    </w:p>
-    <w:p>
-      <w:pPr>
-        <w:widowControl w:val="0"/>
-        <w:ind w:left="360"/>
-        <w:jc w:val="both"/>
-        <w:rPr>
-          <w:sz w:val="20"/>
-          <w:szCs w:val="20"/>
-        </w:rPr>
-      </w:pPr>
-      <w:r>
-        <w:rPr>
-          <w:b/>
-          <w:sz w:val="20"/>
-          <w:szCs w:val="20"/>
-        </w:rPr>
-        <w:t>10.7</w:t>
-      </w:r>
-      <w:r>
-        <w:rPr>
-          <w:sz w:val="20"/>
-          <w:szCs w:val="20"/>
-        </w:rPr>
-        <w:t xml:space="preserve">. A </w:t>
-      </w:r>
-      <w:r>
-        <w:rPr>
-          <w:b/>
-          <w:sz w:val="20"/>
-          <w:szCs w:val="20"/>
-        </w:rPr>
-        <w:t>AIESEC</w:t>
-      </w:r>
-      <w:r>
-        <w:rPr>
-          <w:sz w:val="20"/>
-          <w:szCs w:val="20"/>
-        </w:rPr>
-        <w:t xml:space="preserve"> fica isenta de qualquer responsabilidade, de qualquer espécie, concernente a situações de risco ou perigo às quais a(o) </w:t>
-      </w:r>
-      <w:r>
-        <w:rPr>
-          <w:b/>
-          <w:sz w:val="20"/>
-          <w:szCs w:val="20"/>
-        </w:rPr>
-        <w:t>CONTRATANTE</w:t>
-      </w:r>
-      <w:r>
-        <w:rPr>
-          <w:sz w:val="20"/>
-          <w:szCs w:val="20"/>
-        </w:rPr>
-        <w:t xml:space="preserve"> se expuser, de forma intencional ou não, e que venham a acarretar danos físicos ou morais a este. Situações tais como acidentes de qualquer natureza, internações hospitalares, medicamentos, problemas relacionados à segurança em áreas externas à sede da empresa/organização onde se realizará o intercâmbio,  ou em sua própria residência, problemas com as polícias locais ou com o Serviço de Imigração, entre outras situações não previstas neste termo, serão de integral responsabilidade do(a) </w:t>
-      </w:r>
-      <w:r>
-        <w:rPr>
-          <w:b/>
-          <w:sz w:val="20"/>
-          <w:szCs w:val="20"/>
-        </w:rPr>
-        <w:t>CONTRATANTE</w:t>
-      </w:r>
-      <w:r>
-        <w:rPr>
-          <w:sz w:val="20"/>
-          <w:szCs w:val="20"/>
-        </w:rPr>
-        <w:t>, inclusive no que tange a eventuais despesas decorrentes de quaisquer das situações supramencionadas.</w:t>
-      </w:r>
-    </w:p>
-    <w:p>
-      <w:pPr>
-        <w:widowControl w:val="0"/>
-        <w:jc w:val="both"/>
-        <w:rPr>
-          <w:sz w:val="20"/>
-          <w:szCs w:val="20"/>
-        </w:rPr>
-      </w:pPr>
-    </w:p>
-    <w:p>
-      <w:pPr>
-        <w:widowControl w:val="0"/>
-        <w:jc w:val="both"/>
-        <w:rPr>
-          <w:sz w:val="20"/>
-          <w:szCs w:val="20"/>
-        </w:rPr>
-      </w:pPr>
-    </w:p>
-    <w:p>
-      <w:pPr>
-        <w:widowControl w:val="0"/>
-        <w:jc w:val="both"/>
-        <w:rPr>
-          <w:sz w:val="20"/>
-          <w:szCs w:val="20"/>
-        </w:rPr>
-      </w:pPr>
-      <w:r>
-        <w:rPr>
-          <w:b/>
-          <w:sz w:val="20"/>
-          <w:szCs w:val="20"/>
-        </w:rPr>
-        <w:t>CLÁUSULA DÉCIMA PRIMEIRA – DAS RECLAMAÇÕES</w:t>
-      </w:r>
-    </w:p>
-    <w:p>
-      <w:pPr>
-        <w:widowControl w:val="0"/>
-        <w:jc w:val="both"/>
-        <w:rPr>
-          <w:sz w:val="20"/>
-          <w:szCs w:val="20"/>
-        </w:rPr>
-      </w:pPr>
-    </w:p>
-    <w:p>
-      <w:pPr>
-        <w:widowControl w:val="0"/>
-        <w:ind w:left="360"/>
-        <w:jc w:val="both"/>
-        <w:rPr>
-          <w:sz w:val="20"/>
-          <w:szCs w:val="20"/>
-        </w:rPr>
-      </w:pPr>
-      <w:r>
-        <w:rPr>
-          <w:b/>
-          <w:sz w:val="20"/>
-          <w:szCs w:val="20"/>
-        </w:rPr>
-        <w:lastRenderedPageBreak/>
-        <w:t xml:space="preserve">11.1. </w:t>
-      </w:r>
-      <w:r>
-        <w:rPr>
-          <w:sz w:val="20"/>
-          <w:szCs w:val="20"/>
-        </w:rPr>
-        <w:t xml:space="preserve">Em caso de reclamações quanto à prestação dos serviços, o(a) </w:t>
-      </w:r>
-      <w:r>
-        <w:rPr>
-          <w:b/>
-          <w:sz w:val="20"/>
-          <w:szCs w:val="20"/>
-        </w:rPr>
-        <w:t>CONTRATANTE</w:t>
-      </w:r>
-      <w:r>
-        <w:rPr>
-          <w:sz w:val="20"/>
-          <w:szCs w:val="20"/>
-        </w:rPr>
-        <w:t xml:space="preserve"> as encaminhará por escrito à </w:t>
-      </w:r>
-      <w:r>
-        <w:rPr>
-          <w:b/>
-          <w:sz w:val="20"/>
-          <w:szCs w:val="20"/>
-        </w:rPr>
-        <w:t>AIESEC</w:t>
-      </w:r>
-      <w:r>
-        <w:rPr>
-          <w:sz w:val="20"/>
-          <w:szCs w:val="20"/>
-        </w:rPr>
-        <w:t xml:space="preserve"> até 30 dias após o encerramento dos mesmos, conforme previsto no art. 26, I, § 1º, do Código de Defesa do Consumidor. Se não o fizer dentro do prazo estipulado, a relação contratual será considerada perfeita e acabada.</w:t>
-      </w:r>
-      <w:r>
-        <w:rPr>
-          <w:b/>
-          <w:sz w:val="20"/>
-          <w:szCs w:val="20"/>
-        </w:rPr>
-        <w:t xml:space="preserve"> </w:t>
-      </w:r>
-    </w:p>
-    <w:p>
-      <w:pPr>
-        <w:widowControl w:val="0"/>
-        <w:jc w:val="both"/>
-        <w:rPr>
-          <w:sz w:val="20"/>
-          <w:szCs w:val="20"/>
-        </w:rPr>
-      </w:pPr>
-    </w:p>
-    <w:p>
-      <w:pPr>
-        <w:widowControl w:val="0"/>
-        <w:jc w:val="both"/>
-        <w:rPr>
-          <w:sz w:val="20"/>
-          <w:szCs w:val="20"/>
-        </w:rPr>
-      </w:pPr>
-    </w:p>
-    <w:p>
-      <w:pPr>
-        <w:widowControl w:val="0"/>
-        <w:jc w:val="both"/>
-        <w:rPr>
-          <w:sz w:val="20"/>
-          <w:szCs w:val="20"/>
-        </w:rPr>
-      </w:pPr>
-      <w:r>
-        <w:rPr>
-          <w:b/>
-          <w:sz w:val="20"/>
-          <w:szCs w:val="20"/>
-        </w:rPr>
-        <w:t>CLÁUSULA DÉCIMA SEGUNDA – DO FORO E DA SOLUÇÃO DE CONTROVÉRSIAS</w:t>
-      </w:r>
-    </w:p>
-    <w:p>
-      <w:pPr>
-        <w:widowControl w:val="0"/>
-        <w:jc w:val="both"/>
-        <w:rPr>
-          <w:sz w:val="20"/>
-          <w:szCs w:val="20"/>
-        </w:rPr>
-      </w:pPr>
-    </w:p>
-    <w:p>
-      <w:pPr>
-        <w:widowControl w:val="0"/>
-        <w:ind w:left="360"/>
-        <w:jc w:val="both"/>
-        <w:rPr>
-          <w:sz w:val="20"/>
-          <w:szCs w:val="20"/>
-        </w:rPr>
-      </w:pPr>
-      <w:r>
-        <w:rPr>
-          <w:b/>
-          <w:sz w:val="20"/>
-          <w:szCs w:val="20"/>
-        </w:rPr>
-        <w:t>12.1</w:t>
-      </w:r>
-      <w:r>
-        <w:rPr>
-          <w:sz w:val="20"/>
-          <w:szCs w:val="20"/>
-        </w:rPr>
-        <w:t>. As partes empreenderão seus melhores esforços para liquidar, com boa-fé e em atendimento ao seu mútuo interesse, quaisquer divergências ou controvérsias relacionadas ao contrato ou dele decorrentes, no menor prazo que a situação concreta lhes permitir.</w:t>
-      </w:r>
-    </w:p>
-    <w:p>
-      <w:pPr>
-        <w:widowControl w:val="0"/>
-        <w:jc w:val="both"/>
-        <w:rPr>
-          <w:sz w:val="20"/>
-          <w:szCs w:val="20"/>
-        </w:rPr>
-      </w:pPr>
-    </w:p>
-    <w:p>
-      <w:pPr>
-        <w:widowControl w:val="0"/>
-        <w:ind w:left="360"/>
-        <w:jc w:val="both"/>
-        <w:rPr>
-          <w:sz w:val="20"/>
-          <w:szCs w:val="20"/>
-        </w:rPr>
-      </w:pPr>
-      <w:r>
-        <w:rPr>
-          <w:b/>
-          <w:sz w:val="20"/>
-          <w:szCs w:val="20"/>
-        </w:rPr>
-        <w:t>12.2.</w:t>
-      </w:r>
-      <w:r>
-        <w:rPr>
-          <w:sz w:val="20"/>
-          <w:szCs w:val="20"/>
-        </w:rPr>
-        <w:t xml:space="preserve"> Fica eleito o Foro da Comarca de _______________, Estado de ______________, para dirimir qualquer dúvida ou solucionar eventuais litígios que possam surgir na execução do presente contrato, regendo-se pela legislação em vigor todos os casos não previstos no presente instrumento contratual.</w:t>
-      </w:r>
-    </w:p>
-    <w:p>
-      <w:pPr>
-        <w:widowControl w:val="0"/>
-        <w:jc w:val="both"/>
-        <w:rPr>
-          <w:sz w:val="20"/>
-          <w:szCs w:val="20"/>
-        </w:rPr>
-      </w:pPr>
-    </w:p>
-    <w:p>
-      <w:pPr>
-        <w:widowControl w:val="0"/>
-        <w:jc w:val="both"/>
-        <w:rPr>
-          <w:sz w:val="20"/>
-          <w:szCs w:val="20"/>
-        </w:rPr>
-      </w:pPr>
-      <w:r>
-        <w:rPr>
-          <w:sz w:val="20"/>
-          <w:szCs w:val="20"/>
-        </w:rPr>
-        <w:t xml:space="preserve">E por estarem as partes de pleno acordo com o disposto neste instrumento particular, assinam-no em duas vias de igual teor e forma, na presença de duas testemunhas destinando-se uma via a cada parte interessada. </w:t>
-      </w:r>
-    </w:p>
-    <w:p>
-      <w:pPr>
-        <w:widowControl w:val="0"/>
-        <w:jc w:val="both"/>
-        <w:rPr>
-          <w:sz w:val="20"/>
-          <w:szCs w:val="20"/>
-        </w:rPr>
-      </w:pPr>
-    </w:p>
-    <w:p>
-      <w:pPr>
-        <w:jc w:val="both"/>
-        <w:rPr>
-          <w:sz w:val="20"/>
-          <w:szCs w:val="20"/>
-        </w:rPr>
-      </w:pPr>
-      <w:r>
-        <w:rPr>
-          <w:sz w:val="20"/>
-          <w:szCs w:val="20"/>
-        </w:rPr>
-        <w:t xml:space="preserve">_________________________ - _____, _____ de ____________________ </w:t>
-      </w:r>
-      <w:proofErr w:type="spellStart"/>
-      <w:r>
-        <w:rPr>
-          <w:sz w:val="20"/>
-          <w:szCs w:val="20"/>
-        </w:rPr>
-        <w:t>de</w:t>
-      </w:r>
-      <w:proofErr w:type="spellEnd"/>
-      <w:r>
-        <w:rPr>
-          <w:sz w:val="20"/>
-          <w:szCs w:val="20"/>
-        </w:rPr>
-        <w:t xml:space="preserve"> 20_____.</w:t>
       </w:r>
     </w:p>
     <w:p>
@@ -6789,7 +6548,7 @@
                 <w:sz w:val="18"/>
                 <w:szCs w:val="18"/>
               </w:rPr>
-              <w:t>________________________________________</w:t>
+              <w:t>_____________________________________</w:t>
             </w:r>
           </w:p>
         </w:tc>
@@ -6825,7 +6584,7 @@
                 <w:sz w:val="18"/>
                 <w:szCs w:val="18"/>
               </w:rPr>
-              <w:t>________________________________________</w:t>
+              <w:t>____________________________________</w:t>
             </w:r>
           </w:p>
         </w:tc>
@@ -6860,10 +6619,26 @@
             </w:pPr>
             <w:r>
               <w:rPr>
-                <w:sz w:val="18"/>
-                <w:szCs w:val="18"/>
+                <w:sz w:val="20"/>
+                <w:szCs w:val="20"/>
               </w:rPr>
-              <w:t>AIESEC EM __________________</w:t>
+              <w:t>&lt;&lt;</w:t>
+            </w:r>
+            <w:proofErr w:type="spellStart"/>
+            <w:r>
+              <w:rPr>
+                <w:sz w:val="20"/>
+                <w:szCs w:val="20"/>
+              </w:rPr>
+              <w:t>nomeAIESEC</w:t>
+            </w:r>
+            <w:proofErr w:type="spellEnd"/>
+            <w:r>
+              <w:rPr>
+                <w:sz w:val="20"/>
+                <w:szCs w:val="20"/>
+              </w:rPr>
+              <w:t>&gt;&gt;</w:t>
             </w:r>
           </w:p>
         </w:tc>
@@ -7018,20 +6793,125 @@
           <w:p>
             <w:pPr>
               <w:widowControl w:val="0"/>
-              <w:spacing w:line="240" w:lineRule="auto"/>
-              <w:ind w:left="270"/>
-              <w:contextualSpacing w:val="0"/>
+              <w:spacing w:line="360" w:lineRule="auto"/>
+              <w:ind w:left="285"/>
+              <w:jc w:val="both"/>
               <w:rPr>
-                <w:sz w:val="18"/>
-                <w:szCs w:val="18"/>
+                <w:sz w:val="20"/>
+                <w:szCs w:val="20"/>
               </w:rPr>
             </w:pPr>
             <w:r>
               <w:rPr>
-                <w:sz w:val="18"/>
-                <w:szCs w:val="18"/>
+                <w:sz w:val="20"/>
+                <w:szCs w:val="20"/>
               </w:rPr>
-              <w:t>________________________________________</w:t>
+              <w:t xml:space="preserve">________________________________ </w:t>
+            </w:r>
+          </w:p>
+          <w:p>
+            <w:pPr>
+              <w:widowControl w:val="0"/>
+              <w:spacing w:line="360" w:lineRule="auto"/>
+              <w:ind w:left="285"/>
+              <w:jc w:val="both"/>
+              <w:rPr>
+                <w:sz w:val="20"/>
+                <w:szCs w:val="20"/>
+              </w:rPr>
+            </w:pPr>
+            <w:r>
+              <w:rPr>
+                <w:sz w:val="20"/>
+                <w:szCs w:val="20"/>
+              </w:rPr>
+              <w:t xml:space="preserve">TESTEMUNHA 1 </w:t>
+            </w:r>
+          </w:p>
+          <w:p>
+            <w:pPr>
+              <w:widowControl w:val="0"/>
+              <w:spacing w:line="360" w:lineRule="auto"/>
+              <w:ind w:left="285"/>
+              <w:jc w:val="both"/>
+              <w:rPr>
+                <w:sz w:val="20"/>
+                <w:szCs w:val="20"/>
+              </w:rPr>
+            </w:pPr>
+            <w:r>
+              <w:rPr>
+                <w:sz w:val="20"/>
+                <w:szCs w:val="20"/>
+              </w:rPr>
+              <w:t xml:space="preserve">Nome: </w:t>
+            </w:r>
+            <w:bookmarkStart w:id="2" w:name="2et92p0" w:colFirst="0" w:colLast="0"/>
+            <w:bookmarkEnd w:id="2"/>
+            <w:r>
+              <w:rPr>
+                <w:sz w:val="20"/>
+                <w:szCs w:val="20"/>
+              </w:rPr>
+              <w:t>&lt;&lt;nomeTestemunha1&gt;&gt;</w:t>
+            </w:r>
+          </w:p>
+          <w:p>
+            <w:pPr>
+              <w:widowControl w:val="0"/>
+              <w:spacing w:line="360" w:lineRule="auto"/>
+              <w:ind w:left="285"/>
+              <w:jc w:val="both"/>
+              <w:rPr>
+                <w:sz w:val="20"/>
+                <w:szCs w:val="20"/>
+              </w:rPr>
+            </w:pPr>
+            <w:r>
+              <w:rPr>
+                <w:sz w:val="20"/>
+                <w:szCs w:val="20"/>
+              </w:rPr>
+              <w:t>CPF: &lt;&lt;CPFTestemunha1&gt;&gt;</w:t>
+            </w:r>
+          </w:p>
+          <w:p>
+            <w:pPr>
+              <w:widowControl w:val="0"/>
+              <w:spacing w:line="360" w:lineRule="auto"/>
+              <w:ind w:left="285"/>
+              <w:rPr>
+                <w:sz w:val="20"/>
+                <w:szCs w:val="20"/>
+              </w:rPr>
+            </w:pPr>
+            <w:r>
+              <w:rPr>
+                <w:sz w:val="20"/>
+                <w:szCs w:val="20"/>
+              </w:rPr>
+              <w:t>RG: &lt;&lt;RGTestemunha1&gt;&gt;</w:t>
+            </w:r>
+            <w:r>
+              <w:rPr>
+                <w:sz w:val="20"/>
+                <w:szCs w:val="20"/>
+              </w:rPr>
+              <w:t xml:space="preserve">  </w:t>
+            </w:r>
+            <w:r>
+              <w:rPr>
+                <w:sz w:val="20"/>
+                <w:szCs w:val="20"/>
+              </w:rPr>
+              <w:t xml:space="preserve"> </w:t>
+            </w:r>
+            <w:r>
+              <w:rPr>
+                <w:sz w:val="20"/>
+                <w:szCs w:val="20"/>
+              </w:rPr>
+              <w:t>&lt;&lt;orgaoExpedidorTestemunha1&gt;&gt;</w:t>
             </w:r>
           </w:p>
         </w:tc>
@@ -7054,8 +6934,84 @@
           <w:p>
             <w:pPr>
               <w:widowControl w:val="0"/>
-              <w:spacing w:line="240" w:lineRule="auto"/>
-              <w:ind w:left="270"/>
+              <w:spacing w:line="360" w:lineRule="auto"/>
+              <w:ind w:left="301"/>
+              <w:jc w:val="both"/>
+              <w:rPr>
+                <w:sz w:val="20"/>
+                <w:szCs w:val="20"/>
+              </w:rPr>
+            </w:pPr>
+            <w:r>
+              <w:rPr>
+                <w:sz w:val="20"/>
+                <w:szCs w:val="20"/>
+              </w:rPr>
+              <w:t xml:space="preserve">________________________________ </w:t>
+            </w:r>
+          </w:p>
+          <w:p>
+            <w:pPr>
+              <w:widowControl w:val="0"/>
+              <w:spacing w:line="360" w:lineRule="auto"/>
+              <w:ind w:left="301"/>
+              <w:jc w:val="both"/>
+              <w:rPr>
+                <w:sz w:val="20"/>
+                <w:szCs w:val="20"/>
+              </w:rPr>
+            </w:pPr>
+            <w:r>
+              <w:rPr>
+                <w:sz w:val="20"/>
+                <w:szCs w:val="20"/>
+              </w:rPr>
+              <w:t xml:space="preserve">TESTEMUNHA 2 </w:t>
+            </w:r>
+          </w:p>
+          <w:p>
+            <w:pPr>
+              <w:widowControl w:val="0"/>
+              <w:spacing w:line="360" w:lineRule="auto"/>
+              <w:ind w:left="301"/>
+              <w:jc w:val="both"/>
+              <w:rPr>
+                <w:sz w:val="20"/>
+                <w:szCs w:val="20"/>
+              </w:rPr>
+            </w:pPr>
+            <w:r>
+              <w:rPr>
+                <w:sz w:val="20"/>
+                <w:szCs w:val="20"/>
+              </w:rPr>
+              <w:t>Nome: &lt;&lt;nomeTestemunha2&gt;&gt;</w:t>
+            </w:r>
+          </w:p>
+          <w:p>
+            <w:pPr>
+              <w:widowControl w:val="0"/>
+              <w:spacing w:line="360" w:lineRule="auto"/>
+              <w:ind w:left="301"/>
+              <w:jc w:val="both"/>
+              <w:rPr>
+                <w:sz w:val="20"/>
+                <w:szCs w:val="20"/>
+              </w:rPr>
+            </w:pPr>
+            <w:r>
+              <w:rPr>
+                <w:sz w:val="20"/>
+                <w:szCs w:val="20"/>
+              </w:rPr>
+              <w:t>CPF: &lt;&lt;CPFTestemunha2&gt;&gt;</w:t>
+            </w:r>
+          </w:p>
+          <w:p>
+            <w:pPr>
+              <w:widowControl w:val="0"/>
+              <w:spacing w:line="360" w:lineRule="auto"/>
+              <w:ind w:left="301"/>
               <w:contextualSpacing w:val="0"/>
               <w:rPr>
                 <w:sz w:val="18"/>
@@ -7064,232 +7020,31 @@
             </w:pPr>
             <w:r>
               <w:rPr>
-                <w:sz w:val="18"/>
-                <w:szCs w:val="18"/>
+                <w:sz w:val="20"/>
+                <w:szCs w:val="20"/>
               </w:rPr>
-              <w:t>________________________________________</w:t>
+              <w:t>RG: &lt;&lt;RGTestemunha2&gt;&gt;</w:t>
             </w:r>
-          </w:p>
-        </w:tc>
-      </w:tr>
-      <w:tr>
-        <w:tc>
-          <w:tcPr>
-            <w:tcW w:w="4654" w:type="dxa"/>
-            <w:tcBorders>
-              <w:top w:val="single" w:sz="8" w:space="0" w:color="FFFFFF"/>
-              <w:left w:val="single" w:sz="8" w:space="0" w:color="FFFFFF"/>
-              <w:bottom w:val="single" w:sz="8" w:space="0" w:color="FFFFFF"/>
-              <w:right w:val="single" w:sz="8" w:space="0" w:color="FFFFFF"/>
-            </w:tcBorders>
-            <w:tcMar>
-              <w:top w:w="100" w:type="dxa"/>
-              <w:left w:w="100" w:type="dxa"/>
-              <w:bottom w:w="100" w:type="dxa"/>
-              <w:right w:w="100" w:type="dxa"/>
-            </w:tcMar>
-          </w:tcPr>
-          <w:p>
-            <w:pPr>
-              <w:widowControl w:val="0"/>
-              <w:spacing w:line="240" w:lineRule="auto"/>
-              <w:ind w:left="270"/>
-              <w:contextualSpacing w:val="0"/>
-              <w:rPr>
-                <w:sz w:val="18"/>
-                <w:szCs w:val="18"/>
-              </w:rPr>
-            </w:pPr>
             <w:r>
               <w:rPr>
-                <w:sz w:val="18"/>
-                <w:szCs w:val="18"/>
+                <w:sz w:val="20"/>
+                <w:szCs w:val="20"/>
               </w:rPr>
-              <w:t>NOME DA TESTEMUNHA:</w:t>
+              <w:t xml:space="preserve">  </w:t>
             </w:r>
-          </w:p>
-        </w:tc>
-        <w:tc>
-          <w:tcPr>
-            <w:tcW w:w="4655" w:type="dxa"/>
-            <w:tcBorders>
-              <w:top w:val="single" w:sz="8" w:space="0" w:color="FFFFFF"/>
-              <w:left w:val="single" w:sz="8" w:space="0" w:color="FFFFFF"/>
-              <w:bottom w:val="single" w:sz="8" w:space="0" w:color="FFFFFF"/>
-              <w:right w:val="single" w:sz="8" w:space="0" w:color="FFFFFF"/>
-            </w:tcBorders>
-            <w:tcMar>
-              <w:top w:w="100" w:type="dxa"/>
-              <w:left w:w="100" w:type="dxa"/>
-              <w:bottom w:w="100" w:type="dxa"/>
-              <w:right w:w="100" w:type="dxa"/>
-            </w:tcMar>
-          </w:tcPr>
-          <w:p>
-            <w:pPr>
-              <w:widowControl w:val="0"/>
-              <w:spacing w:line="240" w:lineRule="auto"/>
-              <w:ind w:left="270"/>
-              <w:contextualSpacing w:val="0"/>
-              <w:rPr>
-                <w:sz w:val="18"/>
-                <w:szCs w:val="18"/>
-              </w:rPr>
-            </w:pPr>
             <w:r>
               <w:rPr>
-                <w:sz w:val="18"/>
-                <w:szCs w:val="18"/>
+                <w:sz w:val="20"/>
+                <w:szCs w:val="20"/>
               </w:rPr>
-              <w:t>NOME DA TESTEMUNHA:</w:t>
+              <w:t xml:space="preserve"> </w:t>
             </w:r>
-          </w:p>
-        </w:tc>
-      </w:tr>
-      <w:tr>
-        <w:tc>
-          <w:tcPr>
-            <w:tcW w:w="4654" w:type="dxa"/>
-            <w:tcBorders>
-              <w:top w:val="single" w:sz="8" w:space="0" w:color="FFFFFF"/>
-              <w:left w:val="single" w:sz="8" w:space="0" w:color="FFFFFF"/>
-              <w:bottom w:val="single" w:sz="8" w:space="0" w:color="FFFFFF"/>
-              <w:right w:val="single" w:sz="8" w:space="0" w:color="FFFFFF"/>
-            </w:tcBorders>
-            <w:tcMar>
-              <w:top w:w="100" w:type="dxa"/>
-              <w:left w:w="100" w:type="dxa"/>
-              <w:bottom w:w="100" w:type="dxa"/>
-              <w:right w:w="100" w:type="dxa"/>
-            </w:tcMar>
-          </w:tcPr>
-          <w:p>
-            <w:pPr>
-              <w:widowControl w:val="0"/>
-              <w:spacing w:line="240" w:lineRule="auto"/>
-              <w:ind w:left="270"/>
-              <w:contextualSpacing w:val="0"/>
-              <w:rPr>
-                <w:sz w:val="18"/>
-                <w:szCs w:val="18"/>
-              </w:rPr>
-            </w:pPr>
             <w:r>
               <w:rPr>
-                <w:sz w:val="18"/>
-                <w:szCs w:val="18"/>
+                <w:sz w:val="20"/>
+                <w:szCs w:val="20"/>
               </w:rPr>
-              <w:t>CPF:</w:t>
-            </w:r>
-          </w:p>
-        </w:tc>
-        <w:tc>
-          <w:tcPr>
-            <w:tcW w:w="4655" w:type="dxa"/>
-            <w:tcBorders>
-              <w:top w:val="single" w:sz="8" w:space="0" w:color="FFFFFF"/>
-              <w:left w:val="single" w:sz="8" w:space="0" w:color="FFFFFF"/>
-              <w:bottom w:val="single" w:sz="8" w:space="0" w:color="FFFFFF"/>
-              <w:right w:val="single" w:sz="8" w:space="0" w:color="FFFFFF"/>
-            </w:tcBorders>
-            <w:tcMar>
-              <w:top w:w="100" w:type="dxa"/>
-              <w:left w:w="100" w:type="dxa"/>
-              <w:bottom w:w="100" w:type="dxa"/>
-              <w:right w:w="100" w:type="dxa"/>
-            </w:tcMar>
-          </w:tcPr>
-          <w:p>
-            <w:pPr>
-              <w:widowControl w:val="0"/>
-              <w:spacing w:line="240" w:lineRule="auto"/>
-              <w:ind w:left="270"/>
-              <w:contextualSpacing w:val="0"/>
-              <w:rPr>
-                <w:sz w:val="18"/>
-                <w:szCs w:val="18"/>
-              </w:rPr>
-            </w:pPr>
-            <w:r>
-              <w:rPr>
-                <w:sz w:val="18"/>
-                <w:szCs w:val="18"/>
-              </w:rPr>
-              <w:t>CPF:</w:t>
-            </w:r>
-          </w:p>
-        </w:tc>
-      </w:tr>
-      <w:tr>
-        <w:tc>
-          <w:tcPr>
-            <w:tcW w:w="4654" w:type="dxa"/>
-            <w:tcBorders>
-              <w:top w:val="single" w:sz="8" w:space="0" w:color="FFFFFF"/>
-              <w:left w:val="single" w:sz="8" w:space="0" w:color="FFFFFF"/>
-              <w:bottom w:val="single" w:sz="8" w:space="0" w:color="FFFFFF"/>
-              <w:right w:val="single" w:sz="8" w:space="0" w:color="FFFFFF"/>
-            </w:tcBorders>
-            <w:tcMar>
-              <w:top w:w="100" w:type="dxa"/>
-              <w:left w:w="100" w:type="dxa"/>
-              <w:bottom w:w="100" w:type="dxa"/>
-              <w:right w:w="100" w:type="dxa"/>
-            </w:tcMar>
-          </w:tcPr>
-          <w:p>
-            <w:pPr>
-              <w:widowControl w:val="0"/>
-              <w:spacing w:line="240" w:lineRule="auto"/>
-              <w:ind w:left="270"/>
-              <w:contextualSpacing w:val="0"/>
-              <w:rPr>
-                <w:sz w:val="18"/>
-                <w:szCs w:val="18"/>
-              </w:rPr>
-            </w:pPr>
-            <w:r>
-              <w:rPr>
-                <w:sz w:val="18"/>
-                <w:szCs w:val="18"/>
-              </w:rPr>
-              <w:t>RG:                          Órgão emissor:   _____/_____</w:t>
-            </w:r>
-          </w:p>
-        </w:tc>
-        <w:tc>
-          <w:tcPr>
-            <w:tcW w:w="4655" w:type="dxa"/>
-            <w:tcBorders>
-              <w:top w:val="single" w:sz="8" w:space="0" w:color="FFFFFF"/>
-              <w:left w:val="single" w:sz="8" w:space="0" w:color="FFFFFF"/>
-              <w:bottom w:val="single" w:sz="8" w:space="0" w:color="FFFFFF"/>
-              <w:right w:val="single" w:sz="8" w:space="0" w:color="FFFFFF"/>
-            </w:tcBorders>
-            <w:tcMar>
-              <w:top w:w="100" w:type="dxa"/>
-              <w:left w:w="100" w:type="dxa"/>
-              <w:bottom w:w="100" w:type="dxa"/>
-              <w:right w:w="100" w:type="dxa"/>
-            </w:tcMar>
-          </w:tcPr>
-          <w:p>
-            <w:pPr>
-              <w:widowControl w:val="0"/>
-              <w:spacing w:line="240" w:lineRule="auto"/>
-              <w:ind w:left="270"/>
-              <w:contextualSpacing w:val="0"/>
-              <w:rPr>
-                <w:sz w:val="18"/>
-                <w:szCs w:val="18"/>
-              </w:rPr>
-            </w:pPr>
-            <w:r>
-              <w:rPr>
-                <w:sz w:val="18"/>
-                <w:szCs w:val="18"/>
-              </w:rPr>
-              <w:t>RG:                          Órgão emissor:   _____/_____</w:t>
+              <w:t>&lt;&lt;orgaoExpedidorTestemunha2&gt;&gt;</w:t>
             </w:r>
           </w:p>
         </w:tc>
@@ -7297,24 +7052,14 @@
     </w:tbl>
     <w:p>
       <w:pPr>
-        <w:widowControl w:val="0"/>
-        <w:spacing w:after="280" w:line="240" w:lineRule="auto"/>
-        <w:ind w:left="-280"/>
-        <w:jc w:val="both"/>
-        <w:rPr>
-          <w:sz w:val="20"/>
-          <w:szCs w:val="20"/>
-        </w:rPr>
-      </w:pPr>
-    </w:p>
-    <w:p>
-      <w:pPr>
-        <w:jc w:val="both"/>
-        <w:rPr>
-          <w:sz w:val="20"/>
-          <w:szCs w:val="20"/>
-        </w:rPr>
-      </w:pPr>
+        <w:jc w:val="both"/>
+        <w:rPr>
+          <w:sz w:val="20"/>
+          <w:szCs w:val="20"/>
+        </w:rPr>
+      </w:pPr>
+      <w:bookmarkStart w:id="3" w:name="_GoBack"/>
+      <w:bookmarkEnd w:id="3"/>
     </w:p>
     <w:sectPr>
       <w:headerReference w:type="default" r:id="rId7"/>

</xml_diff>